<commit_message>
NPC interact with objects like player.
</commit_message>
<xml_diff>
--- a/docs/159261 - Assignment 2 Information Document.docx
+++ b/docs/159261 - Assignment 2 Information Document.docx
@@ -1489,7 +1489,19 @@
         <w:rPr>
           <w:lang w:val="en-ID"/>
         </w:rPr>
-        <w:t>In a realm shrouded in mystery, Linda, a brave and determined heroine,</w:t>
+        <w:t>In a realm shrouded in mystery, Lid</w:t>
+      </w:r>
+      <w:r>
+        <w:rPr>
+          <w:lang w:val="en-ID"/>
+        </w:rPr>
+        <w:t>i</w:t>
+      </w:r>
+      <w:r>
+        <w:rPr>
+          <w:lang w:val="en-ID"/>
+        </w:rPr>
+        <w:t>a, a brave and determined heroine,</w:t>
       </w:r>
       <w:r>
         <w:rPr>
@@ -1537,21 +1549,19 @@
         <w:rPr>
           <w:lang w:val="en-ID"/>
         </w:rPr>
-        <w:t>egendary "</w:t>
-      </w:r>
-      <w:proofErr w:type="spellStart"/>
-      <w:r>
-        <w:rPr>
-          <w:lang w:val="en-ID"/>
-        </w:rPr>
-        <w:t>hookshot</w:t>
-      </w:r>
-      <w:proofErr w:type="spellEnd"/>
-      <w:r>
-        <w:rPr>
-          <w:lang w:val="en-ID"/>
-        </w:rPr>
-        <w:t>," a grappling hook that fused to her arm, Linda defies</w:t>
+        <w:t>egendary "hookshot," a grappling hook that fused to her arm, Lid</w:t>
+      </w:r>
+      <w:r>
+        <w:rPr>
+          <w:lang w:val="en-ID"/>
+        </w:rPr>
+        <w:t>i</w:t>
+      </w:r>
+      <w:r>
+        <w:rPr>
+          <w:lang w:val="en-ID"/>
+        </w:rPr>
+        <w:t>a defies</w:t>
       </w:r>
       <w:r>
         <w:rPr>
@@ -1599,7 +1609,19 @@
         <w:rPr>
           <w:lang w:val="en-ID"/>
         </w:rPr>
-        <w:t>riven by unwavering bravery, Linda's quest for glory unfolds as she unravels</w:t>
+        <w:t>riven by unwavering bravery, Lid</w:t>
+      </w:r>
+      <w:r>
+        <w:rPr>
+          <w:lang w:val="en-ID"/>
+        </w:rPr>
+        <w:t>i</w:t>
+      </w:r>
+      <w:r>
+        <w:rPr>
+          <w:lang w:val="en-ID"/>
+        </w:rPr>
+        <w:t>a's quest for glory unfolds as she unravels</w:t>
       </w:r>
       <w:r>
         <w:rPr>
@@ -1619,19 +1641,11 @@
         </w:rPr>
         <w:t xml:space="preserve"> </w:t>
       </w:r>
-      <w:proofErr w:type="spellStart"/>
-      <w:r>
-        <w:rPr>
-          <w:lang w:val="en-ID"/>
-        </w:rPr>
-        <w:t>Eldoria's</w:t>
-      </w:r>
-      <w:proofErr w:type="spellEnd"/>
-      <w:r>
-        <w:rPr>
-          <w:lang w:val="en-ID"/>
-        </w:rPr>
-        <w:t xml:space="preserve"> history.</w:t>
+      <w:r>
+        <w:rPr>
+          <w:lang w:val="en-ID"/>
+        </w:rPr>
+        <w:t>Eldoria's history.</w:t>
       </w:r>
     </w:p>
     <w:p>
@@ -2272,19 +2286,7 @@
           <w:rPr>
             <w:rStyle w:val="Hyperlink"/>
           </w:rPr>
-          <w:t>https://op</w:t>
-        </w:r>
-        <w:r>
-          <w:rPr>
-            <w:rStyle w:val="Hyperlink"/>
-          </w:rPr>
-          <w:t>e</w:t>
-        </w:r>
-        <w:r>
-          <w:rPr>
-            <w:rStyle w:val="Hyperlink"/>
-          </w:rPr>
-          <w:t>ngameart.org/content/lpc-heroine</w:t>
+          <w:t>https://opengameart.org/content/lpc-heroine</w:t>
         </w:r>
       </w:hyperlink>
       <w:r>
@@ -2661,21 +2663,7 @@
         <w:rPr>
           <w:lang w:val="en-ID"/>
         </w:rPr>
-        <w:t xml:space="preserve">Atmosphere (Main Background Music) Name: </w:t>
-      </w:r>
-      <w:proofErr w:type="spellStart"/>
-      <w:r>
-        <w:rPr>
-          <w:lang w:val="en-ID"/>
-        </w:rPr>
-        <w:t>Scarey</w:t>
-      </w:r>
-      <w:proofErr w:type="spellEnd"/>
-      <w:r>
-        <w:rPr>
-          <w:lang w:val="en-ID"/>
-        </w:rPr>
-        <w:t xml:space="preserve"> Atmospheres Ch 2</w:t>
+        <w:t>Atmosphere (Main Background Music) Name: Scarey Atmospheres Ch 2</w:t>
       </w:r>
       <w:r>
         <w:rPr>
@@ -2692,13 +2680,8 @@
         <w:t xml:space="preserve">: </w:t>
       </w:r>
       <w:r>
-        <w:t xml:space="preserve">David </w:t>
-      </w:r>
-      <w:proofErr w:type="spellStart"/>
-      <w:r>
-        <w:t>Fesliyan</w:t>
-      </w:r>
-      <w:proofErr w:type="spellEnd"/>
+        <w:t>David Fesliyan</w:t>
+      </w:r>
       <w:r>
         <w:t xml:space="preserve"> </w:t>
       </w:r>

</xml_diff>

<commit_message>
Two new victory end game levels.
</commit_message>
<xml_diff>
--- a/docs/159261 - Assignment 2 Information Document.docx
+++ b/docs/159261 - Assignment 2 Information Document.docx
@@ -2947,25 +2947,79 @@
         </w:r>
       </w:hyperlink>
     </w:p>
-    <w:p/>
-    <w:p>
-      <w:pPr>
-        <w:rPr>
-          <w:rStyle w:val="Hyperlink"/>
-        </w:rPr>
-      </w:pPr>
-      <w:r>
-        <w:t xml:space="preserve">Sage: </w:t>
+    <w:p>
+      <w:r>
+        <w:t xml:space="preserve">Victory theme: </w:t>
       </w:r>
       <w:hyperlink r:id="rId56" w:history="1">
         <w:r>
           <w:rPr>
             <w:rStyle w:val="Hyperlink"/>
           </w:rPr>
-          <w:t>https://opengameart.org/content/lpc-sage</w:t>
+          <w:t>https://opengameart.org/content/pretty-maiden-medievalfantasy-game-cheerful-opening</w:t>
         </w:r>
       </w:hyperlink>
     </w:p>
+    <w:p>
+      <w:pPr>
+        <w:rPr>
+          <w:rStyle w:val="Hyperlink"/>
+        </w:rPr>
+      </w:pPr>
+      <w:r>
+        <w:t xml:space="preserve">Town sprites: </w:t>
+      </w:r>
+      <w:hyperlink r:id="rId57" w:history="1">
+        <w:r>
+          <w:rPr>
+            <w:rStyle w:val="Hyperlink"/>
+          </w:rPr>
+          <w:t>https://opengameart.org/content/lpc-medieval-village-decorations</w:t>
+        </w:r>
+      </w:hyperlink>
+    </w:p>
+    <w:p>
+      <w:pPr>
+        <w:rPr>
+          <w:rStyle w:val="Hyperlink"/>
+        </w:rPr>
+      </w:pPr>
+      <w:hyperlink r:id="rId58" w:history="1">
+        <w:r>
+          <w:rPr>
+            <w:rStyle w:val="Hyperlink"/>
+          </w:rPr>
+          <w:t>https://opengameart.org/content/lpc-animated-water-and-waterfalls</w:t>
+        </w:r>
+      </w:hyperlink>
+    </w:p>
+    <w:p>
+      <w:pPr>
+        <w:rPr>
+          <w:rStyle w:val="Hyperlink"/>
+        </w:rPr>
+      </w:pPr>
+      <w:r>
+        <w:rPr>
+          <w:rStyle w:val="Hyperlink"/>
+        </w:rPr>
+        <w:t>https://opengameart.org/content/rpg-tiles-cobble-stone-paths-town-objects</w:t>
+      </w:r>
+    </w:p>
+    <w:p>
+      <w:r>
+        <w:t xml:space="preserve">Terrains: </w:t>
+      </w:r>
+      <w:hyperlink r:id="rId59" w:history="1">
+        <w:r>
+          <w:rPr>
+            <w:rStyle w:val="Hyperlink"/>
+          </w:rPr>
+          <w:t>https://opengameart.org/content/lpc-terrains</w:t>
+        </w:r>
+      </w:hyperlink>
+    </w:p>
+    <w:p/>
     <w:p>
       <w:pPr>
         <w:rPr>

</xml_diff>

<commit_message>
Tune npc reaction times in end game level.
</commit_message>
<xml_diff>
--- a/docs/159261 - Assignment 2 Information Document.docx
+++ b/docs/159261 - Assignment 2 Information Document.docx
@@ -17,7 +17,15 @@
     </w:p>
     <w:p>
       <w:r>
-        <w:t xml:space="preserve">When discussing 2D video games, their design, devolvement and studio’s ability to overcome limitations, it has hard not </w:t>
+        <w:t xml:space="preserve">When discussing 2D video games, their design, </w:t>
+      </w:r>
+      <w:proofErr w:type="gramStart"/>
+      <w:r>
+        <w:t>devolvement</w:t>
+      </w:r>
+      <w:proofErr w:type="gramEnd"/>
+      <w:r>
+        <w:t xml:space="preserve"> and studio’s ability to overcome limitations, it has hard not </w:t>
       </w:r>
       <w:r>
         <w:t xml:space="preserve">to </w:t>
@@ -782,7 +790,23 @@
         <w:t xml:space="preserve">would </w:t>
       </w:r>
       <w:r>
-        <w:t>need to traverse with their grabbling ability in order to continue. Rules were placed on the grappling ability in order to define what was achievable for the player while using the ability</w:t>
+        <w:t xml:space="preserve">need to traverse with their grabbling ability </w:t>
+      </w:r>
+      <w:proofErr w:type="gramStart"/>
+      <w:r>
+        <w:t>in order to</w:t>
+      </w:r>
+      <w:proofErr w:type="gramEnd"/>
+      <w:r>
+        <w:t xml:space="preserve"> continue. Rules were placed on the grappling ability </w:t>
+      </w:r>
+      <w:proofErr w:type="gramStart"/>
+      <w:r>
+        <w:t>in order to</w:t>
+      </w:r>
+      <w:proofErr w:type="gramEnd"/>
+      <w:r>
+        <w:t xml:space="preserve"> define what was achievable for the player while using the ability</w:t>
       </w:r>
       <w:r>
         <w:t>. This</w:t>
@@ -795,8 +819,13 @@
       <w:r>
         <w:t xml:space="preserve">To add to the difficulty of some of the rooms, additional treasure chest </w:t>
       </w:r>
-      <w:r>
-        <w:t xml:space="preserve">are </w:t>
+      <w:proofErr w:type="gramStart"/>
+      <w:r>
+        <w:t>are</w:t>
+      </w:r>
+      <w:proofErr w:type="gramEnd"/>
+      <w:r>
+        <w:t xml:space="preserve"> </w:t>
       </w:r>
       <w:r>
         <w:t>place</w:t>
@@ -839,7 +868,15 @@
         <w:t>dungeons</w:t>
       </w:r>
       <w:r>
-        <w:t xml:space="preserve"> to solve </w:t>
+        <w:t xml:space="preserve"> to </w:t>
+      </w:r>
+      <w:proofErr w:type="gramStart"/>
+      <w:r>
+        <w:t>solve</w:t>
+      </w:r>
+      <w:proofErr w:type="gramEnd"/>
+      <w:r>
+        <w:t xml:space="preserve"> </w:t>
       </w:r>
     </w:p>
     <w:p>
@@ -869,8 +906,13 @@
         </w:rPr>
       </w:pPr>
       <w:r>
-        <w:t>Treasures to collect to increase score</w:t>
-      </w:r>
+        <w:t xml:space="preserve">Treasures to collect to increase </w:t>
+      </w:r>
+      <w:proofErr w:type="gramStart"/>
+      <w:r>
+        <w:t>score</w:t>
+      </w:r>
+      <w:proofErr w:type="gramEnd"/>
     </w:p>
     <w:p>
       <w:pPr>
@@ -887,8 +929,13 @@
         <w:t>2 player mode, where players race to see who can complete the rooms the fastest</w:t>
       </w:r>
       <w:r>
-        <w:t xml:space="preserve"> with the best score</w:t>
-      </w:r>
+        <w:t xml:space="preserve"> with the best </w:t>
+      </w:r>
+      <w:proofErr w:type="gramStart"/>
+      <w:r>
+        <w:t>score</w:t>
+      </w:r>
+      <w:proofErr w:type="gramEnd"/>
     </w:p>
     <w:p>
       <w:pPr>
@@ -902,8 +949,13 @@
         </w:rPr>
       </w:pPr>
       <w:r>
-        <w:t>Read your character’s thoughts as they collect items and battle enemies</w:t>
-      </w:r>
+        <w:t xml:space="preserve">Read your character’s thoughts as they collect items and battle </w:t>
+      </w:r>
+      <w:proofErr w:type="gramStart"/>
+      <w:r>
+        <w:t>enemies</w:t>
+      </w:r>
+      <w:proofErr w:type="gramEnd"/>
     </w:p>
     <w:p>
       <w:pPr>
@@ -917,8 +969,13 @@
         </w:rPr>
       </w:pPr>
       <w:r>
-        <w:t>Collect plants to add health</w:t>
-      </w:r>
+        <w:t xml:space="preserve">Collect plants to add </w:t>
+      </w:r>
+      <w:proofErr w:type="gramStart"/>
+      <w:r>
+        <w:t>health</w:t>
+      </w:r>
+      <w:proofErr w:type="gramEnd"/>
     </w:p>
     <w:p>
       <w:pPr>
@@ -960,6 +1017,250 @@
         <w:rPr>
           <w:u w:val="single"/>
         </w:rPr>
+        <w:t>Code and Feature Discussion</w:t>
+      </w:r>
+    </w:p>
+    <w:p>
+      <w:r>
+        <w:t xml:space="preserve">1. Non-linear game progression. Example: In level 4 we have two doors that lead to different levels. This is </w:t>
+      </w:r>
+      <w:proofErr w:type="gramStart"/>
+      <w:r>
+        <w:t>makes</w:t>
+      </w:r>
+      <w:proofErr w:type="gramEnd"/>
+      <w:r>
+        <w:t xml:space="preserve"> the game more non-linear. This can be made more complex by adding multiple doors in each level. May be </w:t>
+      </w:r>
+      <w:proofErr w:type="spellStart"/>
+      <w:r>
+        <w:t>hiddden</w:t>
+      </w:r>
+      <w:proofErr w:type="spellEnd"/>
+      <w:r>
+        <w:t xml:space="preserve"> easter egg </w:t>
+      </w:r>
+      <w:proofErr w:type="spellStart"/>
+      <w:proofErr w:type="gramStart"/>
+      <w:r>
+        <w:t>level..</w:t>
+      </w:r>
+      <w:proofErr w:type="gramEnd"/>
+      <w:r>
+        <w:t>etc</w:t>
+      </w:r>
+      <w:proofErr w:type="spellEnd"/>
+      <w:r>
+        <w:t>.</w:t>
+      </w:r>
+    </w:p>
+    <w:p>
+      <w:r>
+        <w:t xml:space="preserve">2. NPC AI has patrol, seek, wait states. More states in state machines can be added and more variety of state machines can be added. We have 3 state machines: NPC enemy, NPC follower, BGC (background character) follower / wonderer. There are parameters in state machine classes that tunes the behaviour via reaction time: how long to </w:t>
+      </w:r>
+      <w:proofErr w:type="gramStart"/>
+      <w:r>
+        <w:t>make a decision</w:t>
+      </w:r>
+      <w:proofErr w:type="gramEnd"/>
+      <w:r>
+        <w:t xml:space="preserve"> during each state. Increasing the reaction time makes the character slower and less agile. Possible improvements outside scope of this project: Introduce </w:t>
+      </w:r>
+      <w:proofErr w:type="spellStart"/>
+      <w:r>
+        <w:t>cruizing</w:t>
+      </w:r>
+      <w:proofErr w:type="spellEnd"/>
+      <w:r>
+        <w:t xml:space="preserve"> state for flying terror that goes around in path of large circle, </w:t>
+      </w:r>
+      <w:proofErr w:type="spellStart"/>
+      <w:r>
+        <w:t>mimc</w:t>
+      </w:r>
+      <w:proofErr w:type="spellEnd"/>
+      <w:r>
+        <w:t xml:space="preserve"> flying behaviours. Add routing algorithms, currently the NPC calculates shortest Euclidean distance and not considering path blocked by obstacle, so </w:t>
+      </w:r>
+      <w:proofErr w:type="spellStart"/>
+      <w:r>
+        <w:t>npc</w:t>
+      </w:r>
+      <w:proofErr w:type="spellEnd"/>
+      <w:r>
+        <w:t xml:space="preserve"> can get stuck from time to time.</w:t>
+      </w:r>
+    </w:p>
+    <w:p>
+      <w:r>
+        <w:t xml:space="preserve">3. Friendly NPC can make random comments and reactions. Comments from chat GPT. Each </w:t>
+      </w:r>
+      <w:proofErr w:type="spellStart"/>
+      <w:r>
+        <w:t>ChatGPT</w:t>
+      </w:r>
+      <w:proofErr w:type="spellEnd"/>
+      <w:r>
+        <w:t xml:space="preserve"> request runs on a different thread, no penalty on performance. The comments are made when the NPC state machine state changes or if the NPC health increase / decrease. There is also idle timer, so NPC will say something every couple of seconds. This is made more random by adding random number generator to decide </w:t>
+      </w:r>
+      <w:proofErr w:type="gramStart"/>
+      <w:r>
+        <w:t>speak</w:t>
+      </w:r>
+      <w:proofErr w:type="gramEnd"/>
+      <w:r>
+        <w:t xml:space="preserve"> or not when comment timer is up. We can make it more realistic by introducing more comment types. We have about 5 comment types to mark remarks on </w:t>
+      </w:r>
+      <w:proofErr w:type="spellStart"/>
+      <w:r>
+        <w:t>ddifferent</w:t>
+      </w:r>
+      <w:proofErr w:type="spellEnd"/>
+      <w:r>
+        <w:t xml:space="preserve"> situations.</w:t>
+      </w:r>
+    </w:p>
+    <w:p>
+      <w:r>
+        <w:t xml:space="preserve">4. If </w:t>
+      </w:r>
+      <w:proofErr w:type="spellStart"/>
+      <w:r>
+        <w:t>ChatGPT</w:t>
+      </w:r>
+      <w:proofErr w:type="spellEnd"/>
+      <w:r>
+        <w:t xml:space="preserve"> fails, there is a backup comment dictionary in the code.</w:t>
+      </w:r>
+    </w:p>
+    <w:p>
+      <w:r>
+        <w:t xml:space="preserve">5. The use of Linked List / Array List / Queues as a means of communication for in-game events. There are Audio Queue, Animation Queue, Elimination Queue, Spawn queue. In-game object raises requests to </w:t>
+      </w:r>
+      <w:r>
+        <w:lastRenderedPageBreak/>
+        <w:t xml:space="preserve">these queues to be processed by game engine to play audio / animation at certain location and time, due to in-game events. These queues </w:t>
+      </w:r>
+      <w:proofErr w:type="gramStart"/>
+      <w:r>
+        <w:t>decouples</w:t>
+      </w:r>
+      <w:proofErr w:type="gramEnd"/>
+      <w:r>
+        <w:t xml:space="preserve"> the classes. </w:t>
+      </w:r>
+    </w:p>
+    <w:p>
+      <w:r>
+        <w:t>6. World builder class: we can easily control addition of different types of objects in each level.</w:t>
+      </w:r>
+    </w:p>
+    <w:p>
+      <w:r>
+        <w:t>7. Level class: Embodies a level. Returns a list of exits / entry doors. Contains a link to the next level object. Paints screen with details.</w:t>
+      </w:r>
+    </w:p>
+    <w:p>
+      <w:r>
+        <w:t>8. Collision detection logic is a bit messy as it happens in two places rather than one. One in the in-game objects themself, another at the world level. This can be improved.</w:t>
+      </w:r>
+    </w:p>
+    <w:p>
+      <w:r>
+        <w:t xml:space="preserve">9. The classes are designed to support dependency </w:t>
+      </w:r>
+      <w:proofErr w:type="gramStart"/>
+      <w:r>
+        <w:t>injection,</w:t>
+      </w:r>
+      <w:proofErr w:type="gramEnd"/>
+      <w:r>
+        <w:t xml:space="preserve"> we can adopt a DI framework but </w:t>
+      </w:r>
+      <w:proofErr w:type="spellStart"/>
+      <w:r>
+        <w:t>its</w:t>
+      </w:r>
+      <w:proofErr w:type="spellEnd"/>
+      <w:r>
+        <w:t xml:space="preserve"> out of scope. </w:t>
+      </w:r>
+      <w:proofErr w:type="spellStart"/>
+      <w:r>
+        <w:t>Eg</w:t>
+      </w:r>
+      <w:proofErr w:type="spellEnd"/>
+      <w:r>
+        <w:t xml:space="preserve">: State Machine all inherit </w:t>
+      </w:r>
+      <w:proofErr w:type="spellStart"/>
+      <w:r>
+        <w:t>IStateMachine</w:t>
+      </w:r>
+      <w:proofErr w:type="spellEnd"/>
+      <w:r>
+        <w:t xml:space="preserve"> interface and can be injected from DI or factory classes depending on the NPC class type.</w:t>
+      </w:r>
+    </w:p>
+    <w:p>
+      <w:r>
+        <w:t>10. Grid design makes the movement not smooth enough. We can add smoothing to character / NPC movements.</w:t>
+      </w:r>
+    </w:p>
+    <w:p>
+      <w:r>
+        <w:t>11. Bouncing ball projectile, explodes when runs out of energy.</w:t>
+      </w:r>
+    </w:p>
+    <w:p>
+      <w:r>
+        <w:t>12. Smoke animation.</w:t>
+      </w:r>
+    </w:p>
+    <w:p>
+      <w:r>
+        <w:t>13. We have three theme music, played at different level.</w:t>
+      </w:r>
+    </w:p>
+    <w:p>
+      <w:r>
+        <w:t>14. 3 types of game: Single / double / quest (Hardest).</w:t>
+      </w:r>
+    </w:p>
+    <w:p>
+      <w:r>
+        <w:t>15. NPC character generation - the NPC characters in the end game levels are randomly generated. We can randomly generate quest character as well if we have enough time.</w:t>
+      </w:r>
+    </w:p>
+    <w:p>
+      <w:r>
+        <w:t xml:space="preserve">16. Quest characters follows closet players in quest, can jump with </w:t>
+      </w:r>
+      <w:proofErr w:type="spellStart"/>
+      <w:r>
+        <w:t>hookshot</w:t>
+      </w:r>
+      <w:proofErr w:type="spellEnd"/>
+      <w:r>
+        <w:t xml:space="preserve">, tracks a </w:t>
+      </w:r>
+      <w:proofErr w:type="gramStart"/>
+      <w:r>
+        <w:t>score..</w:t>
+      </w:r>
+      <w:proofErr w:type="gramEnd"/>
+    </w:p>
+    <w:p/>
+    <w:p>
+      <w:pPr>
+        <w:rPr>
+          <w:u w:val="single"/>
+        </w:rPr>
+      </w:pPr>
+      <w:r>
+        <w:rPr>
+          <w:u w:val="single"/>
+        </w:rPr>
         <w:t xml:space="preserve">Group Member’s </w:t>
       </w:r>
       <w:r>
@@ -1175,6 +1476,7 @@
           <w:b/>
           <w:bCs/>
         </w:rPr>
+        <w:lastRenderedPageBreak/>
         <w:t>Jerry:</w:t>
       </w:r>
     </w:p>
@@ -1223,8 +1525,13 @@
         <w:t>Animations</w:t>
       </w:r>
       <w:r>
-        <w:t>, audio</w:t>
-      </w:r>
+        <w:t xml:space="preserve">, </w:t>
+      </w:r>
+      <w:proofErr w:type="gramStart"/>
+      <w:r>
+        <w:t>audio</w:t>
+      </w:r>
+      <w:proofErr w:type="gramEnd"/>
       <w:r>
         <w:t xml:space="preserve"> and sound.</w:t>
       </w:r>
@@ -1328,7 +1635,6 @@
         </w:numPr>
       </w:pPr>
       <w:r>
-        <w:lastRenderedPageBreak/>
         <w:t>Play testing.</w:t>
       </w:r>
     </w:p>
@@ -1675,6 +1981,7 @@
         <w:rPr>
           <w:noProof/>
         </w:rPr>
+        <w:lastRenderedPageBreak/>
         <w:drawing>
           <wp:anchor distT="0" distB="0" distL="114300" distR="114300" simplePos="0" relativeHeight="251668480" behindDoc="0" locked="0" layoutInCell="1" allowOverlap="1" wp14:anchorId="5631DD57" wp14:editId="504E71CF">
             <wp:simplePos x="0" y="0"/>
@@ -1744,7 +2051,6 @@
         <w:rPr>
           <w:noProof/>
         </w:rPr>
-        <w:lastRenderedPageBreak/>
         <w:drawing>
           <wp:anchor distT="0" distB="0" distL="114300" distR="114300" simplePos="0" relativeHeight="251683840" behindDoc="0" locked="0" layoutInCell="1" allowOverlap="1" wp14:anchorId="148D33E2" wp14:editId="5022ABC8">
             <wp:simplePos x="0" y="0"/>
@@ -1922,6 +2228,7 @@
         <w:rPr>
           <w:noProof/>
         </w:rPr>
+        <w:lastRenderedPageBreak/>
         <w:drawing>
           <wp:anchor distT="0" distB="0" distL="114300" distR="114300" simplePos="0" relativeHeight="251675648" behindDoc="0" locked="0" layoutInCell="1" allowOverlap="1" wp14:anchorId="3A762EDC" wp14:editId="3939D4DE">
             <wp:simplePos x="0" y="0"/>
@@ -2036,7 +2343,6 @@
         <w:rPr>
           <w:noProof/>
         </w:rPr>
-        <w:lastRenderedPageBreak/>
         <w:drawing>
           <wp:anchor distT="0" distB="0" distL="114300" distR="114300" simplePos="0" relativeHeight="251677696" behindDoc="0" locked="0" layoutInCell="1" allowOverlap="1" wp14:anchorId="449F4AB9" wp14:editId="2C22DE4D">
             <wp:simplePos x="0" y="0"/>
@@ -2157,6 +2463,7 @@
         <w:rPr>
           <w:noProof/>
         </w:rPr>
+        <w:lastRenderedPageBreak/>
         <w:drawing>
           <wp:anchor distT="0" distB="0" distL="114300" distR="114300" simplePos="0" relativeHeight="251687936" behindDoc="0" locked="0" layoutInCell="1" allowOverlap="1" wp14:anchorId="561479DD" wp14:editId="484238E2">
             <wp:simplePos x="0" y="0"/>
@@ -2275,7 +2582,6 @@
         </w:rPr>
       </w:pPr>
       <w:r>
-        <w:lastRenderedPageBreak/>
         <w:t>References</w:t>
       </w:r>
       <w:r>
@@ -2755,7 +3061,6 @@
     <w:p/>
     <w:p>
       <w:r>
-        <w:lastRenderedPageBreak/>
         <w:t>Crunch Sound Effect?</w:t>
       </w:r>
       <w:r>

</xml_diff>

<commit_message>
Comment speech bubble and score notification sorts in descending order.
</commit_message>
<xml_diff>
--- a/docs/159261 - Assignment 2 Information Document.docx
+++ b/docs/159261 - Assignment 2 Information Document.docx
@@ -17,15 +17,7 @@
     </w:p>
     <w:p>
       <w:r>
-        <w:t xml:space="preserve">When discussing 2D video games, their design, </w:t>
-      </w:r>
-      <w:proofErr w:type="gramStart"/>
-      <w:r>
-        <w:t>devolvement</w:t>
-      </w:r>
-      <w:proofErr w:type="gramEnd"/>
-      <w:r>
-        <w:t xml:space="preserve"> and studio’s ability to overcome limitations, it has hard not </w:t>
+        <w:t xml:space="preserve">When discussing 2D video games, their design, devolvement and studio’s ability to overcome limitations, it has hard not </w:t>
       </w:r>
       <w:r>
         <w:t xml:space="preserve">to </w:t>
@@ -790,23 +782,7 @@
         <w:t xml:space="preserve">would </w:t>
       </w:r>
       <w:r>
-        <w:t xml:space="preserve">need to traverse with their grabbling ability </w:t>
-      </w:r>
-      <w:proofErr w:type="gramStart"/>
-      <w:r>
-        <w:t>in order to</w:t>
-      </w:r>
-      <w:proofErr w:type="gramEnd"/>
-      <w:r>
-        <w:t xml:space="preserve"> continue. Rules were placed on the grappling ability </w:t>
-      </w:r>
-      <w:proofErr w:type="gramStart"/>
-      <w:r>
-        <w:t>in order to</w:t>
-      </w:r>
-      <w:proofErr w:type="gramEnd"/>
-      <w:r>
-        <w:t xml:space="preserve"> define what was achievable for the player while using the ability</w:t>
+        <w:t>need to traverse with their grabbling ability in order to continue. Rules were placed on the grappling ability in order to define what was achievable for the player while using the ability</w:t>
       </w:r>
       <w:r>
         <w:t>. This</w:t>
@@ -819,13 +795,8 @@
       <w:r>
         <w:t xml:space="preserve">To add to the difficulty of some of the rooms, additional treasure chest </w:t>
       </w:r>
-      <w:proofErr w:type="gramStart"/>
-      <w:r>
-        <w:t>are</w:t>
-      </w:r>
-      <w:proofErr w:type="gramEnd"/>
-      <w:r>
-        <w:t xml:space="preserve"> </w:t>
+      <w:r>
+        <w:t xml:space="preserve">are </w:t>
       </w:r>
       <w:r>
         <w:t>place</w:t>
@@ -868,15 +839,7 @@
         <w:t>dungeons</w:t>
       </w:r>
       <w:r>
-        <w:t xml:space="preserve"> to </w:t>
-      </w:r>
-      <w:proofErr w:type="gramStart"/>
-      <w:r>
-        <w:t>solve</w:t>
-      </w:r>
-      <w:proofErr w:type="gramEnd"/>
-      <w:r>
-        <w:t xml:space="preserve"> </w:t>
+        <w:t xml:space="preserve"> to solve </w:t>
       </w:r>
     </w:p>
     <w:p>
@@ -906,13 +869,8 @@
         </w:rPr>
       </w:pPr>
       <w:r>
-        <w:t xml:space="preserve">Treasures to collect to increase </w:t>
-      </w:r>
-      <w:proofErr w:type="gramStart"/>
-      <w:r>
-        <w:t>score</w:t>
-      </w:r>
-      <w:proofErr w:type="gramEnd"/>
+        <w:t>Treasures to collect to increase score</w:t>
+      </w:r>
     </w:p>
     <w:p>
       <w:pPr>
@@ -929,13 +887,8 @@
         <w:t>2 player mode, where players race to see who can complete the rooms the fastest</w:t>
       </w:r>
       <w:r>
-        <w:t xml:space="preserve"> with the best </w:t>
-      </w:r>
-      <w:proofErr w:type="gramStart"/>
-      <w:r>
-        <w:t>score</w:t>
-      </w:r>
-      <w:proofErr w:type="gramEnd"/>
+        <w:t xml:space="preserve"> with the best score</w:t>
+      </w:r>
     </w:p>
     <w:p>
       <w:pPr>
@@ -949,13 +902,8 @@
         </w:rPr>
       </w:pPr>
       <w:r>
-        <w:t xml:space="preserve">Read your character’s thoughts as they collect items and battle </w:t>
-      </w:r>
-      <w:proofErr w:type="gramStart"/>
-      <w:r>
-        <w:t>enemies</w:t>
-      </w:r>
-      <w:proofErr w:type="gramEnd"/>
+        <w:t>Read your character’s thoughts as they collect items and battle enemies</w:t>
+      </w:r>
     </w:p>
     <w:p>
       <w:pPr>
@@ -969,13 +917,8 @@
         </w:rPr>
       </w:pPr>
       <w:r>
-        <w:t xml:space="preserve">Collect plants to add </w:t>
-      </w:r>
-      <w:proofErr w:type="gramStart"/>
-      <w:r>
-        <w:t>health</w:t>
-      </w:r>
-      <w:proofErr w:type="gramEnd"/>
+        <w:t>Collect plants to add health</w:t>
+      </w:r>
     </w:p>
     <w:p>
       <w:pPr>
@@ -1021,234 +964,271 @@
       </w:r>
     </w:p>
     <w:p>
-      <w:r>
-        <w:t xml:space="preserve">1. Non-linear game progression. Example: In level 4 we have two doors that lead to different levels. This is </w:t>
-      </w:r>
-      <w:proofErr w:type="gramStart"/>
-      <w:r>
-        <w:t>makes</w:t>
-      </w:r>
-      <w:proofErr w:type="gramEnd"/>
-      <w:r>
-        <w:t xml:space="preserve"> the game more non-linear. This can be made more complex by adding multiple doors in each level. May be </w:t>
-      </w:r>
-      <w:proofErr w:type="spellStart"/>
-      <w:r>
-        <w:t>hiddden</w:t>
-      </w:r>
-      <w:proofErr w:type="spellEnd"/>
-      <w:r>
-        <w:t xml:space="preserve"> easter egg </w:t>
-      </w:r>
-      <w:proofErr w:type="spellStart"/>
-      <w:proofErr w:type="gramStart"/>
-      <w:r>
-        <w:t>level..</w:t>
-      </w:r>
-      <w:proofErr w:type="gramEnd"/>
-      <w:r>
-        <w:t>etc</w:t>
-      </w:r>
-      <w:proofErr w:type="spellEnd"/>
-      <w:r>
-        <w:t>.</w:t>
-      </w:r>
-    </w:p>
-    <w:p>
-      <w:r>
-        <w:t xml:space="preserve">2. NPC AI has patrol, seek, wait states. More states in state machines can be added and more variety of state machines can be added. We have 3 state machines: NPC enemy, NPC follower, BGC (background character) follower / wonderer. There are parameters in state machine classes that tunes the behaviour via reaction time: how long to </w:t>
-      </w:r>
-      <w:proofErr w:type="gramStart"/>
-      <w:r>
-        <w:t>make a decision</w:t>
-      </w:r>
-      <w:proofErr w:type="gramEnd"/>
-      <w:r>
-        <w:t xml:space="preserve"> during each state. Increasing the reaction time makes the character slower and less agile. Possible improvements outside scope of this project: Introduce </w:t>
-      </w:r>
-      <w:proofErr w:type="spellStart"/>
-      <w:r>
-        <w:t>cruizing</w:t>
-      </w:r>
-      <w:proofErr w:type="spellEnd"/>
-      <w:r>
-        <w:t xml:space="preserve"> state for flying terror that goes around in path of large circle, </w:t>
-      </w:r>
-      <w:proofErr w:type="spellStart"/>
-      <w:r>
-        <w:t>mimc</w:t>
-      </w:r>
-      <w:proofErr w:type="spellEnd"/>
-      <w:r>
-        <w:t xml:space="preserve"> flying behaviours. Add routing algorithms, currently the NPC calculates shortest Euclidean distance and not considering path blocked by obstacle, so </w:t>
-      </w:r>
-      <w:proofErr w:type="spellStart"/>
-      <w:r>
-        <w:t>npc</w:t>
-      </w:r>
-      <w:proofErr w:type="spellEnd"/>
-      <w:r>
-        <w:t xml:space="preserve"> can get stuck from time to time.</w:t>
-      </w:r>
-    </w:p>
-    <w:p>
-      <w:r>
-        <w:t xml:space="preserve">3. Friendly NPC can make random comments and reactions. Comments from chat GPT. Each </w:t>
-      </w:r>
-      <w:proofErr w:type="spellStart"/>
-      <w:r>
-        <w:t>ChatGPT</w:t>
-      </w:r>
-      <w:proofErr w:type="spellEnd"/>
-      <w:r>
-        <w:t xml:space="preserve"> request runs on a different thread, no penalty on performance. The comments are made when the NPC state machine state changes or if the NPC health increase / decrease. There is also idle timer, so NPC will say something every couple of seconds. This is made more random by adding random number generator to decide </w:t>
-      </w:r>
-      <w:proofErr w:type="gramStart"/>
-      <w:r>
-        <w:t>speak</w:t>
-      </w:r>
-      <w:proofErr w:type="gramEnd"/>
-      <w:r>
-        <w:t xml:space="preserve"> or not when comment timer is up. We can make it more realistic by introducing more comment types. We have about 5 comment types to mark remarks on </w:t>
-      </w:r>
-      <w:proofErr w:type="spellStart"/>
-      <w:r>
-        <w:t>ddifferent</w:t>
-      </w:r>
-      <w:proofErr w:type="spellEnd"/>
-      <w:r>
-        <w:t xml:space="preserve"> situations.</w:t>
-      </w:r>
-    </w:p>
-    <w:p>
-      <w:r>
-        <w:t xml:space="preserve">4. If </w:t>
-      </w:r>
-      <w:proofErr w:type="spellStart"/>
-      <w:r>
-        <w:t>ChatGPT</w:t>
-      </w:r>
-      <w:proofErr w:type="spellEnd"/>
-      <w:r>
-        <w:t xml:space="preserve"> fails, there is a backup comment dictionary in the code.</w:t>
-      </w:r>
-    </w:p>
-    <w:p>
-      <w:r>
-        <w:t xml:space="preserve">5. The use of Linked List / Array List / Queues as a means of communication for in-game events. There are Audio Queue, Animation Queue, Elimination Queue, Spawn queue. In-game object raises requests to </w:t>
+      <w:pPr>
+        <w:pStyle w:val="ListParagraph"/>
+        <w:numPr>
+          <w:ilvl w:val="0"/>
+          <w:numId w:val="4"/>
+        </w:numPr>
+      </w:pPr>
+      <w:r>
+        <w:t>Non-linear game progression. Example: In level 4 we have two doors that lead to different levels. This is makes the game more non-linear. This can be made more complex by adding multiple doors in each level. May be hiddden easter egg level..etc.</w:t>
+      </w:r>
+    </w:p>
+    <w:p>
+      <w:pPr>
+        <w:pStyle w:val="ListParagraph"/>
+        <w:numPr>
+          <w:ilvl w:val="0"/>
+          <w:numId w:val="4"/>
+        </w:numPr>
+      </w:pPr>
+      <w:r>
+        <w:t>NPC AI has patrol, seek, wait states. More states in state machines can be added and more variety of state machines can be added. We have 3 state machines: NPC enemy, NPC follower, BGC (background character) follower / wonderer. There are parameters in state machine classes that tunes the behaviour via reaction time: how long to make a decision during each state. Increasing the reaction time makes the character slower and less agile. Possible improvements outside scope of this project: Introduce cruizing state for flying terror that goes around in path of large circle, mimc flying behaviours. Add routing algorithms, currently the NPC calculates shortest Euclidean distance and not considering path blocked by obstacle, so npc can get stuck from time to time.</w:t>
+      </w:r>
+    </w:p>
+    <w:p>
+      <w:pPr>
+        <w:pStyle w:val="ListParagraph"/>
+        <w:numPr>
+          <w:ilvl w:val="0"/>
+          <w:numId w:val="4"/>
+        </w:numPr>
+      </w:pPr>
+      <w:r>
+        <w:t xml:space="preserve">Friendly NPC can make random comments and reactions. Comments </w:t>
+      </w:r>
+      <w:r>
+        <w:t xml:space="preserve">are </w:t>
+      </w:r>
+      <w:r>
+        <w:t>from chat GPT. Each ChatGPT request runs on a different thread, no penalty on performance. The comments are made when the NPC state machine state changes or if the NPC health</w:t>
+      </w:r>
+      <w:r>
+        <w:t xml:space="preserve"> / score</w:t>
+      </w:r>
+      <w:r>
+        <w:t xml:space="preserve"> increase </w:t>
+      </w:r>
+      <w:r>
+        <w:t>or</w:t>
+      </w:r>
+      <w:r>
+        <w:t xml:space="preserve"> decrease. There is also </w:t>
+      </w:r>
+      <w:r>
+        <w:t xml:space="preserve">an </w:t>
+      </w:r>
+      <w:r>
+        <w:t xml:space="preserve">idle timer, so NPC will say something every couple of seconds. This is made more random by adding random number generator to decide </w:t>
+      </w:r>
+      <w:r>
+        <w:t xml:space="preserve">to </w:t>
+      </w:r>
+      <w:r>
+        <w:t>speak or not when comment timer is up. We can make it more realistic by introducing more comment types. We have about 5 comment types to ma</w:t>
+      </w:r>
+      <w:r>
+        <w:t>ke</w:t>
+      </w:r>
+      <w:r>
+        <w:t xml:space="preserve"> remarks on different situations.</w:t>
+      </w:r>
+      <w:r>
+        <w:t xml:space="preserve"> </w:t>
+      </w:r>
+      <w:r>
+        <w:t>If ChatGPT fails, there is a backup comment dictionary in the code.</w:t>
+      </w:r>
+      <w:r>
+        <w:t xml:space="preserve"> </w:t>
+      </w:r>
+    </w:p>
+    <w:p>
+      <w:pPr>
+        <w:pStyle w:val="ListParagraph"/>
+      </w:pPr>
+      <w:r>
+        <w:t>Comment</w:t>
+      </w:r>
+      <w:r>
+        <w:t xml:space="preserve"> speech bubble</w:t>
+      </w:r>
+      <w:r>
+        <w:t xml:space="preserve"> and score notifications are displayed beside the character on the screen</w:t>
+      </w:r>
+      <w:r>
+        <w:t xml:space="preserve"> in descending order</w:t>
+      </w:r>
+      <w:r>
+        <w:t>. The</w:t>
+      </w:r>
+      <w:r>
+        <w:t>y</w:t>
+      </w:r>
+      <w:r>
+        <w:t xml:space="preserve"> follow the character.</w:t>
+      </w:r>
+    </w:p>
+    <w:p>
+      <w:pPr>
+        <w:pStyle w:val="ListParagraph"/>
+        <w:numPr>
+          <w:ilvl w:val="0"/>
+          <w:numId w:val="4"/>
+        </w:numPr>
+      </w:pPr>
+      <w:r>
+        <w:t xml:space="preserve">The use of Linked List / Array List / Queues as a means of communication for in-game events. There are Audio Queue, Animation Queue, Elimination Queue, Spawn queue. In-game object </w:t>
       </w:r>
       <w:r>
         <w:lastRenderedPageBreak/>
-        <w:t xml:space="preserve">these queues to be processed by game engine to play audio / animation at certain location and time, due to in-game events. These queues </w:t>
-      </w:r>
-      <w:proofErr w:type="gramStart"/>
-      <w:r>
-        <w:t>decouples</w:t>
-      </w:r>
-      <w:proofErr w:type="gramEnd"/>
-      <w:r>
-        <w:t xml:space="preserve"> the classes. </w:t>
-      </w:r>
-    </w:p>
-    <w:p>
-      <w:r>
-        <w:t>6. World builder class: we can easily control addition of different types of objects in each level.</w:t>
-      </w:r>
-    </w:p>
-    <w:p>
-      <w:r>
-        <w:t>7. Level class: Embodies a level. Returns a list of exits / entry doors. Contains a link to the next level object. Paints screen with details.</w:t>
-      </w:r>
-    </w:p>
-    <w:p>
-      <w:r>
-        <w:t>8. Collision detection logic is a bit messy as it happens in two places rather than one. One in the in-game objects themself, another at the world level. This can be improved.</w:t>
-      </w:r>
-    </w:p>
-    <w:p>
-      <w:r>
-        <w:t xml:space="preserve">9. The classes are designed to support dependency </w:t>
-      </w:r>
-      <w:proofErr w:type="gramStart"/>
-      <w:r>
-        <w:t>injection,</w:t>
-      </w:r>
-      <w:proofErr w:type="gramEnd"/>
-      <w:r>
-        <w:t xml:space="preserve"> we can adopt a DI framework but </w:t>
-      </w:r>
-      <w:proofErr w:type="spellStart"/>
-      <w:r>
-        <w:t>its</w:t>
-      </w:r>
-      <w:proofErr w:type="spellEnd"/>
-      <w:r>
-        <w:t xml:space="preserve"> out of scope. </w:t>
-      </w:r>
-      <w:proofErr w:type="spellStart"/>
-      <w:r>
-        <w:t>Eg</w:t>
-      </w:r>
-      <w:proofErr w:type="spellEnd"/>
-      <w:r>
-        <w:t xml:space="preserve">: State Machine all inherit </w:t>
-      </w:r>
-      <w:proofErr w:type="spellStart"/>
-      <w:r>
-        <w:t>IStateMachine</w:t>
-      </w:r>
-      <w:proofErr w:type="spellEnd"/>
-      <w:r>
-        <w:t xml:space="preserve"> interface and can be injected from DI or factory classes depending on the NPC class type.</w:t>
-      </w:r>
-    </w:p>
-    <w:p>
-      <w:r>
-        <w:t>10. Grid design makes the movement not smooth enough. We can add smoothing to character / NPC movements.</w:t>
-      </w:r>
-    </w:p>
-    <w:p>
-      <w:r>
-        <w:t>11. Bouncing ball projectile, explodes when runs out of energy.</w:t>
-      </w:r>
-    </w:p>
-    <w:p>
-      <w:r>
-        <w:t>12. Smoke animation.</w:t>
-      </w:r>
-    </w:p>
-    <w:p>
-      <w:r>
-        <w:t>13. We have three theme music, played at different level.</w:t>
-      </w:r>
-    </w:p>
-    <w:p>
-      <w:r>
-        <w:t>14. 3 types of game: Single / double / quest (Hardest).</w:t>
-      </w:r>
-    </w:p>
-    <w:p>
-      <w:r>
-        <w:t>15. NPC character generation - the NPC characters in the end game levels are randomly generated. We can randomly generate quest character as well if we have enough time.</w:t>
-      </w:r>
-    </w:p>
-    <w:p>
-      <w:r>
-        <w:t xml:space="preserve">16. Quest characters follows closet players in quest, can jump with </w:t>
-      </w:r>
-      <w:proofErr w:type="spellStart"/>
-      <w:r>
-        <w:t>hookshot</w:t>
-      </w:r>
-      <w:proofErr w:type="spellEnd"/>
-      <w:r>
-        <w:t xml:space="preserve">, tracks a </w:t>
-      </w:r>
-      <w:proofErr w:type="gramStart"/>
-      <w:r>
-        <w:t>score..</w:t>
-      </w:r>
-      <w:proofErr w:type="gramEnd"/>
+        <w:t xml:space="preserve">raises requests to these queues to be processed by game engine to play audio / animation at certain location and time, due to in-game events. These queues decouples the classes. </w:t>
+      </w:r>
+    </w:p>
+    <w:p>
+      <w:pPr>
+        <w:pStyle w:val="ListParagraph"/>
+        <w:numPr>
+          <w:ilvl w:val="0"/>
+          <w:numId w:val="4"/>
+        </w:numPr>
+      </w:pPr>
+      <w:r>
+        <w:t>World builder class: we can easily control addition of different types of objects in each level.</w:t>
+      </w:r>
+    </w:p>
+    <w:p>
+      <w:pPr>
+        <w:pStyle w:val="ListParagraph"/>
+        <w:numPr>
+          <w:ilvl w:val="0"/>
+          <w:numId w:val="4"/>
+        </w:numPr>
+      </w:pPr>
+      <w:r>
+        <w:t>Level class: Embodies a level. Returns a list of exits / entry doors. Contains a link to the next level object. Paints screen with details.</w:t>
+      </w:r>
+    </w:p>
+    <w:p>
+      <w:pPr>
+        <w:pStyle w:val="ListParagraph"/>
+        <w:numPr>
+          <w:ilvl w:val="0"/>
+          <w:numId w:val="4"/>
+        </w:numPr>
+      </w:pPr>
+      <w:r>
+        <w:t>Collision detection logic is a bit messy as it happens in two places rather than one. One in the in-game objects themself, another at the world level. This can be improved.</w:t>
+      </w:r>
+    </w:p>
+    <w:p>
+      <w:pPr>
+        <w:pStyle w:val="ListParagraph"/>
+        <w:numPr>
+          <w:ilvl w:val="0"/>
+          <w:numId w:val="4"/>
+        </w:numPr>
+      </w:pPr>
+      <w:r>
+        <w:t>The classes are designed to support dependency injection, we can adopt a DI framework but its out of scope. Eg: State Machine all inherit IStateMachine interface and can be injected from DI or factory classes depending on the NPC class type.</w:t>
+      </w:r>
+    </w:p>
+    <w:p>
+      <w:pPr>
+        <w:pStyle w:val="ListParagraph"/>
+        <w:numPr>
+          <w:ilvl w:val="0"/>
+          <w:numId w:val="4"/>
+        </w:numPr>
+      </w:pPr>
+      <w:r>
+        <w:t>Grid design makes the movement not smooth enough. We can add smoothing to character / NPC movements.</w:t>
+      </w:r>
+    </w:p>
+    <w:p>
+      <w:pPr>
+        <w:pStyle w:val="ListParagraph"/>
+        <w:numPr>
+          <w:ilvl w:val="0"/>
+          <w:numId w:val="4"/>
+        </w:numPr>
+      </w:pPr>
+      <w:r>
+        <w:t>Bouncing ball projectile, explodes when runs out of energy.</w:t>
+      </w:r>
+    </w:p>
+    <w:p>
+      <w:pPr>
+        <w:pStyle w:val="ListParagraph"/>
+        <w:numPr>
+          <w:ilvl w:val="0"/>
+          <w:numId w:val="4"/>
+        </w:numPr>
+      </w:pPr>
+      <w:r>
+        <w:t>Smoke animation.</w:t>
+      </w:r>
+    </w:p>
+    <w:p>
+      <w:pPr>
+        <w:pStyle w:val="ListParagraph"/>
+        <w:numPr>
+          <w:ilvl w:val="0"/>
+          <w:numId w:val="4"/>
+        </w:numPr>
+      </w:pPr>
+      <w:r>
+        <w:t>We have three theme music, played at different level.</w:t>
+      </w:r>
+    </w:p>
+    <w:p>
+      <w:pPr>
+        <w:pStyle w:val="ListParagraph"/>
+        <w:numPr>
+          <w:ilvl w:val="0"/>
+          <w:numId w:val="4"/>
+        </w:numPr>
+      </w:pPr>
+      <w:r>
+        <w:t>3 types of game: Single / double / quest (Hardest).</w:t>
+      </w:r>
+    </w:p>
+    <w:p>
+      <w:pPr>
+        <w:pStyle w:val="ListParagraph"/>
+        <w:numPr>
+          <w:ilvl w:val="0"/>
+          <w:numId w:val="4"/>
+        </w:numPr>
+      </w:pPr>
+      <w:r>
+        <w:t>NPC character generation - the NPC characters in the end game levels are randomly generated. We can randomly generate quest character as well if we have enough time.</w:t>
+      </w:r>
+    </w:p>
+    <w:p>
+      <w:pPr>
+        <w:pStyle w:val="ListParagraph"/>
+        <w:numPr>
+          <w:ilvl w:val="0"/>
+          <w:numId w:val="4"/>
+        </w:numPr>
+      </w:pPr>
+      <w:r>
+        <w:t>Quest characters follows closet players in quest, can jump with hookshot, tracks a score..</w:t>
+      </w:r>
+    </w:p>
+    <w:p>
+      <w:pPr>
+        <w:pStyle w:val="ListParagraph"/>
+        <w:numPr>
+          <w:ilvl w:val="0"/>
+          <w:numId w:val="4"/>
+        </w:numPr>
+      </w:pPr>
+      <w:r>
+        <w:t>Consumable items like coins / vegetable cabbages / bombs are generated randomly. Improvements can be made such that they spawn on walkable area only. They could spawn inside walls and become inaccessible.</w:t>
+      </w:r>
     </w:p>
     <w:p/>
     <w:p>
@@ -1476,7 +1456,6 @@
           <w:b/>
           <w:bCs/>
         </w:rPr>
-        <w:lastRenderedPageBreak/>
         <w:t>Jerry:</w:t>
       </w:r>
     </w:p>
@@ -1522,16 +1501,12 @@
         </w:numPr>
       </w:pPr>
       <w:r>
+        <w:lastRenderedPageBreak/>
         <w:t>Animations</w:t>
       </w:r>
       <w:r>
-        <w:t xml:space="preserve">, </w:t>
-      </w:r>
-      <w:proofErr w:type="gramStart"/>
-      <w:r>
-        <w:t>audio</w:t>
-      </w:r>
-      <w:proofErr w:type="gramEnd"/>
+        <w:t>, audio</w:t>
+      </w:r>
       <w:r>
         <w:t xml:space="preserve"> and sound.</w:t>
       </w:r>
@@ -1593,13 +1568,10 @@
         </w:numPr>
       </w:pPr>
       <w:r>
-        <w:t>GitHub repository setup</w:t>
-      </w:r>
-      <w:r>
-        <w:t xml:space="preserve"> and i</w:t>
-      </w:r>
-      <w:r>
-        <w:t>ntegration of code from team members</w:t>
+        <w:t>Game AI design</w:t>
+      </w:r>
+      <w:r>
+        <w:t>s</w:t>
       </w:r>
       <w:r>
         <w:t>.</w:t>
@@ -1614,16 +1586,28 @@
         </w:numPr>
       </w:pPr>
       <w:r>
-        <w:t xml:space="preserve">Game </w:t>
-      </w:r>
-      <w:r>
-        <w:t>AI</w:t>
-      </w:r>
-      <w:r>
-        <w:t xml:space="preserve"> state machine</w:t>
-      </w:r>
-      <w:r>
-        <w:t xml:space="preserve"> design.</w:t>
+        <w:t>GitHub repository setup</w:t>
+      </w:r>
+      <w:r>
+        <w:t xml:space="preserve"> and i</w:t>
+      </w:r>
+      <w:r>
+        <w:t>ntegration of code from team members</w:t>
+      </w:r>
+      <w:r>
+        <w:t>.</w:t>
+      </w:r>
+    </w:p>
+    <w:p>
+      <w:pPr>
+        <w:pStyle w:val="ListParagraph"/>
+        <w:numPr>
+          <w:ilvl w:val="0"/>
+          <w:numId w:val="2"/>
+        </w:numPr>
+      </w:pPr>
+      <w:r>
+        <w:t>Bug fixes.</w:t>
       </w:r>
     </w:p>
     <w:p>
@@ -1855,21 +1839,7 @@
         <w:rPr>
           <w:lang w:val="en-ID"/>
         </w:rPr>
-        <w:t>egendary "</w:t>
-      </w:r>
-      <w:proofErr w:type="spellStart"/>
-      <w:r>
-        <w:rPr>
-          <w:lang w:val="en-ID"/>
-        </w:rPr>
-        <w:t>hookshot</w:t>
-      </w:r>
-      <w:proofErr w:type="spellEnd"/>
-      <w:r>
-        <w:rPr>
-          <w:lang w:val="en-ID"/>
-        </w:rPr>
-        <w:t>," a grappling hook that fused to her arm, Lid</w:t>
+        <w:t>egendary "hookshot," a grappling hook that fused to her arm, Lid</w:t>
       </w:r>
       <w:r>
         <w:rPr>
@@ -1961,19 +1931,11 @@
         </w:rPr>
         <w:t xml:space="preserve"> </w:t>
       </w:r>
-      <w:proofErr w:type="spellStart"/>
-      <w:r>
-        <w:rPr>
-          <w:lang w:val="en-ID"/>
-        </w:rPr>
-        <w:t>Eldoria's</w:t>
-      </w:r>
-      <w:proofErr w:type="spellEnd"/>
-      <w:r>
-        <w:rPr>
-          <w:lang w:val="en-ID"/>
-        </w:rPr>
-        <w:t xml:space="preserve"> history.</w:t>
+      <w:r>
+        <w:rPr>
+          <w:lang w:val="en-ID"/>
+        </w:rPr>
+        <w:t>Eldoria's history.</w:t>
       </w:r>
     </w:p>
     <w:p>
@@ -2991,21 +2953,7 @@
         <w:rPr>
           <w:lang w:val="en-ID"/>
         </w:rPr>
-        <w:t xml:space="preserve">Atmosphere (Main Background Music) Name: </w:t>
-      </w:r>
-      <w:proofErr w:type="spellStart"/>
-      <w:r>
-        <w:rPr>
-          <w:lang w:val="en-ID"/>
-        </w:rPr>
-        <w:t>Scarey</w:t>
-      </w:r>
-      <w:proofErr w:type="spellEnd"/>
-      <w:r>
-        <w:rPr>
-          <w:lang w:val="en-ID"/>
-        </w:rPr>
-        <w:t xml:space="preserve"> Atmospheres Ch 2</w:t>
+        <w:t>Atmosphere (Main Background Music) Name: Scarey Atmospheres Ch 2</w:t>
       </w:r>
       <w:r>
         <w:rPr>
@@ -3022,13 +2970,8 @@
         <w:t xml:space="preserve">: </w:t>
       </w:r>
       <w:r>
-        <w:t xml:space="preserve">David </w:t>
-      </w:r>
-      <w:proofErr w:type="spellStart"/>
-      <w:r>
-        <w:t>Fesliyan</w:t>
-      </w:r>
-      <w:proofErr w:type="spellEnd"/>
+        <w:t>David Fesliyan</w:t>
+      </w:r>
       <w:r>
         <w:t xml:space="preserve"> </w:t>
       </w:r>
@@ -3581,11 +3524,192 @@
       </w:rPr>
     </w:lvl>
   </w:abstractNum>
+  <w:abstractNum w:abstractNumId="2" w15:restartNumberingAfterBreak="0">
+    <w:nsid w:val="5DEE2ECD"/>
+    <w:multiLevelType w:val="hybridMultilevel"/>
+    <w:tmpl w:val="42A2A438"/>
+    <w:lvl w:ilvl="0" w:tplc="1409000F">
+      <w:start w:val="1"/>
+      <w:numFmt w:val="decimal"/>
+      <w:lvlText w:val="%1."/>
+      <w:lvlJc w:val="left"/>
+      <w:pPr>
+        <w:ind w:left="720" w:hanging="360"/>
+      </w:pPr>
+    </w:lvl>
+    <w:lvl w:ilvl="1" w:tplc="14090019" w:tentative="1">
+      <w:start w:val="1"/>
+      <w:numFmt w:val="lowerLetter"/>
+      <w:lvlText w:val="%2."/>
+      <w:lvlJc w:val="left"/>
+      <w:pPr>
+        <w:ind w:left="1440" w:hanging="360"/>
+      </w:pPr>
+    </w:lvl>
+    <w:lvl w:ilvl="2" w:tplc="1409001B" w:tentative="1">
+      <w:start w:val="1"/>
+      <w:numFmt w:val="lowerRoman"/>
+      <w:lvlText w:val="%3."/>
+      <w:lvlJc w:val="right"/>
+      <w:pPr>
+        <w:ind w:left="2160" w:hanging="180"/>
+      </w:pPr>
+    </w:lvl>
+    <w:lvl w:ilvl="3" w:tplc="1409000F" w:tentative="1">
+      <w:start w:val="1"/>
+      <w:numFmt w:val="decimal"/>
+      <w:lvlText w:val="%4."/>
+      <w:lvlJc w:val="left"/>
+      <w:pPr>
+        <w:ind w:left="2880" w:hanging="360"/>
+      </w:pPr>
+    </w:lvl>
+    <w:lvl w:ilvl="4" w:tplc="14090019" w:tentative="1">
+      <w:start w:val="1"/>
+      <w:numFmt w:val="lowerLetter"/>
+      <w:lvlText w:val="%5."/>
+      <w:lvlJc w:val="left"/>
+      <w:pPr>
+        <w:ind w:left="3600" w:hanging="360"/>
+      </w:pPr>
+    </w:lvl>
+    <w:lvl w:ilvl="5" w:tplc="1409001B" w:tentative="1">
+      <w:start w:val="1"/>
+      <w:numFmt w:val="lowerRoman"/>
+      <w:lvlText w:val="%6."/>
+      <w:lvlJc w:val="right"/>
+      <w:pPr>
+        <w:ind w:left="4320" w:hanging="180"/>
+      </w:pPr>
+    </w:lvl>
+    <w:lvl w:ilvl="6" w:tplc="1409000F" w:tentative="1">
+      <w:start w:val="1"/>
+      <w:numFmt w:val="decimal"/>
+      <w:lvlText w:val="%7."/>
+      <w:lvlJc w:val="left"/>
+      <w:pPr>
+        <w:ind w:left="5040" w:hanging="360"/>
+      </w:pPr>
+    </w:lvl>
+    <w:lvl w:ilvl="7" w:tplc="14090019" w:tentative="1">
+      <w:start w:val="1"/>
+      <w:numFmt w:val="lowerLetter"/>
+      <w:lvlText w:val="%8."/>
+      <w:lvlJc w:val="left"/>
+      <w:pPr>
+        <w:ind w:left="5760" w:hanging="360"/>
+      </w:pPr>
+    </w:lvl>
+    <w:lvl w:ilvl="8" w:tplc="1409001B" w:tentative="1">
+      <w:start w:val="1"/>
+      <w:numFmt w:val="lowerRoman"/>
+      <w:lvlText w:val="%9."/>
+      <w:lvlJc w:val="right"/>
+      <w:pPr>
+        <w:ind w:left="6480" w:hanging="180"/>
+      </w:pPr>
+    </w:lvl>
+  </w:abstractNum>
+  <w:abstractNum w:abstractNumId="3" w15:restartNumberingAfterBreak="0">
+    <w:nsid w:val="727014A2"/>
+    <w:multiLevelType w:val="hybridMultilevel"/>
+    <w:tmpl w:val="0518A8FC"/>
+    <w:lvl w:ilvl="0" w:tplc="1409000F">
+      <w:start w:val="1"/>
+      <w:numFmt w:val="decimal"/>
+      <w:lvlText w:val="%1."/>
+      <w:lvlJc w:val="left"/>
+      <w:pPr>
+        <w:ind w:left="720" w:hanging="360"/>
+      </w:pPr>
+      <w:rPr>
+        <w:rFonts w:hint="default"/>
+      </w:rPr>
+    </w:lvl>
+    <w:lvl w:ilvl="1" w:tplc="14090019" w:tentative="1">
+      <w:start w:val="1"/>
+      <w:numFmt w:val="lowerLetter"/>
+      <w:lvlText w:val="%2."/>
+      <w:lvlJc w:val="left"/>
+      <w:pPr>
+        <w:ind w:left="1440" w:hanging="360"/>
+      </w:pPr>
+    </w:lvl>
+    <w:lvl w:ilvl="2" w:tplc="1409001B" w:tentative="1">
+      <w:start w:val="1"/>
+      <w:numFmt w:val="lowerRoman"/>
+      <w:lvlText w:val="%3."/>
+      <w:lvlJc w:val="right"/>
+      <w:pPr>
+        <w:ind w:left="2160" w:hanging="180"/>
+      </w:pPr>
+    </w:lvl>
+    <w:lvl w:ilvl="3" w:tplc="1409000F" w:tentative="1">
+      <w:start w:val="1"/>
+      <w:numFmt w:val="decimal"/>
+      <w:lvlText w:val="%4."/>
+      <w:lvlJc w:val="left"/>
+      <w:pPr>
+        <w:ind w:left="2880" w:hanging="360"/>
+      </w:pPr>
+    </w:lvl>
+    <w:lvl w:ilvl="4" w:tplc="14090019" w:tentative="1">
+      <w:start w:val="1"/>
+      <w:numFmt w:val="lowerLetter"/>
+      <w:lvlText w:val="%5."/>
+      <w:lvlJc w:val="left"/>
+      <w:pPr>
+        <w:ind w:left="3600" w:hanging="360"/>
+      </w:pPr>
+    </w:lvl>
+    <w:lvl w:ilvl="5" w:tplc="1409001B" w:tentative="1">
+      <w:start w:val="1"/>
+      <w:numFmt w:val="lowerRoman"/>
+      <w:lvlText w:val="%6."/>
+      <w:lvlJc w:val="right"/>
+      <w:pPr>
+        <w:ind w:left="4320" w:hanging="180"/>
+      </w:pPr>
+    </w:lvl>
+    <w:lvl w:ilvl="6" w:tplc="1409000F" w:tentative="1">
+      <w:start w:val="1"/>
+      <w:numFmt w:val="decimal"/>
+      <w:lvlText w:val="%7."/>
+      <w:lvlJc w:val="left"/>
+      <w:pPr>
+        <w:ind w:left="5040" w:hanging="360"/>
+      </w:pPr>
+    </w:lvl>
+    <w:lvl w:ilvl="7" w:tplc="14090019" w:tentative="1">
+      <w:start w:val="1"/>
+      <w:numFmt w:val="lowerLetter"/>
+      <w:lvlText w:val="%8."/>
+      <w:lvlJc w:val="left"/>
+      <w:pPr>
+        <w:ind w:left="5760" w:hanging="360"/>
+      </w:pPr>
+    </w:lvl>
+    <w:lvl w:ilvl="8" w:tplc="1409001B" w:tentative="1">
+      <w:start w:val="1"/>
+      <w:numFmt w:val="lowerRoman"/>
+      <w:lvlText w:val="%9."/>
+      <w:lvlJc w:val="right"/>
+      <w:pPr>
+        <w:ind w:left="6480" w:hanging="180"/>
+      </w:pPr>
+    </w:lvl>
+  </w:abstractNum>
   <w:num w:numId="1" w16cid:durableId="185869979">
     <w:abstractNumId w:val="1"/>
   </w:num>
   <w:num w:numId="2" w16cid:durableId="485826755">
     <w:abstractNumId w:val="0"/>
+  </w:num>
+  <w:num w:numId="3" w16cid:durableId="2071876308">
+    <w:abstractNumId w:val="2"/>
+  </w:num>
+  <w:num w:numId="4" w16cid:durableId="921380535">
+    <w:abstractNumId w:val="3"/>
   </w:num>
 </w:numbering>
 </file>

</xml_diff>

<commit_message>
Add waterfall aand coins to country road.
</commit_message>
<xml_diff>
--- a/docs/159261 - Assignment 2 Information Document.docx
+++ b/docs/159261 - Assignment 2 Information Document.docx
@@ -972,7 +972,23 @@
         </w:numPr>
       </w:pPr>
       <w:r>
-        <w:t>Non-linear game progression. Example: In level 4 we have two doors that lead to different levels. This is makes the game more non-linear. This can be made more complex by adding multiple doors in each level. May be hiddden easter egg level..etc.</w:t>
+        <w:t xml:space="preserve">Non-linear game progression. Example: In level 4 we have two doors that lead to different levels. This is makes the game more non-linear. This can be made more complex by adding multiple doors in each level. May be </w:t>
+      </w:r>
+      <w:proofErr w:type="spellStart"/>
+      <w:r>
+        <w:t>hiddden</w:t>
+      </w:r>
+      <w:proofErr w:type="spellEnd"/>
+      <w:r>
+        <w:t xml:space="preserve"> easter egg </w:t>
+      </w:r>
+      <w:proofErr w:type="spellStart"/>
+      <w:r>
+        <w:t>level..etc</w:t>
+      </w:r>
+      <w:proofErr w:type="spellEnd"/>
+      <w:r>
+        <w:t>.</w:t>
       </w:r>
     </w:p>
     <w:p>
@@ -984,7 +1000,31 @@
         </w:numPr>
       </w:pPr>
       <w:r>
-        <w:t>NPC AI has patrol, seek, wait states. More states in state machines can be added and more variety of state machines can be added. We have 3 state machines: NPC enemy, NPC follower, BGC (background character) follower / wonderer. There are parameters in state machine classes that tunes the behaviour via reaction time: how long to make a decision during each state. Increasing the reaction time makes the character slower and less agile. Possible improvements outside scope of this project: Introduce cruizing state for flying terror that goes around in path of large circle, mimc flying behaviours. Add routing algorithms, currently the NPC calculates shortest Euclidean distance and not considering path blocked by obstacle, so npc can get stuck from time to time.</w:t>
+        <w:t xml:space="preserve">NPC AI has patrol, seek, wait states. More states in state machines can be added and more variety of state machines can be added. We have 3 state machines: NPC enemy, NPC follower, BGC (background character) follower / wonderer. There are parameters in state machine classes that tunes the behaviour via reaction time: how long to make a decision during each state. Increasing the reaction time makes the character slower and less agile. Possible improvements outside scope of this project: Introduce </w:t>
+      </w:r>
+      <w:proofErr w:type="spellStart"/>
+      <w:r>
+        <w:t>cruizing</w:t>
+      </w:r>
+      <w:proofErr w:type="spellEnd"/>
+      <w:r>
+        <w:t xml:space="preserve"> state for flying terror that goes around in path of large circle, </w:t>
+      </w:r>
+      <w:proofErr w:type="spellStart"/>
+      <w:r>
+        <w:t>mimc</w:t>
+      </w:r>
+      <w:proofErr w:type="spellEnd"/>
+      <w:r>
+        <w:t xml:space="preserve"> flying behaviours. Add routing algorithms, currently the NPC calculates shortest Euclidean distance and not considering path blocked by obstacle, so </w:t>
+      </w:r>
+      <w:proofErr w:type="spellStart"/>
+      <w:r>
+        <w:t>npc</w:t>
+      </w:r>
+      <w:proofErr w:type="spellEnd"/>
+      <w:r>
+        <w:t xml:space="preserve"> can get stuck from time to time.</w:t>
       </w:r>
     </w:p>
     <w:p>
@@ -1002,7 +1042,15 @@
         <w:t xml:space="preserve">are </w:t>
       </w:r>
       <w:r>
-        <w:t>from chat GPT. Each ChatGPT request runs on a different thread, no penalty on performance. The comments are made when the NPC state machine state changes or if the NPC health</w:t>
+        <w:t xml:space="preserve">from chat GPT. Each </w:t>
+      </w:r>
+      <w:proofErr w:type="spellStart"/>
+      <w:r>
+        <w:t>ChatGPT</w:t>
+      </w:r>
+      <w:proofErr w:type="spellEnd"/>
+      <w:r>
+        <w:t xml:space="preserve"> request runs on a different thread, no penalty on performance. The comments are made when the NPC state machine state changes or if the NPC health</w:t>
       </w:r>
       <w:r>
         <w:t xml:space="preserve"> / score</w:t>
@@ -1038,7 +1086,15 @@
         <w:t xml:space="preserve"> </w:t>
       </w:r>
       <w:r>
-        <w:t>If ChatGPT fails, there is a backup comment dictionary in the code.</w:t>
+        <w:t xml:space="preserve">If </w:t>
+      </w:r>
+      <w:proofErr w:type="spellStart"/>
+      <w:r>
+        <w:t>ChatGPT</w:t>
+      </w:r>
+      <w:proofErr w:type="spellEnd"/>
+      <w:r>
+        <w:t xml:space="preserve"> fails, there is a backup comment dictionary in the code.</w:t>
       </w:r>
       <w:r>
         <w:t xml:space="preserve"> </w:t>
@@ -1131,7 +1187,31 @@
         </w:numPr>
       </w:pPr>
       <w:r>
-        <w:t>The classes are designed to support dependency injection, we can adopt a DI framework but its out of scope. Eg: State Machine all inherit IStateMachine interface and can be injected from DI or factory classes depending on the NPC class type.</w:t>
+        <w:t xml:space="preserve">The classes are designed to support dependency injection, we can adopt a DI framework but </w:t>
+      </w:r>
+      <w:proofErr w:type="spellStart"/>
+      <w:r>
+        <w:t>its</w:t>
+      </w:r>
+      <w:proofErr w:type="spellEnd"/>
+      <w:r>
+        <w:t xml:space="preserve"> out of scope. </w:t>
+      </w:r>
+      <w:proofErr w:type="spellStart"/>
+      <w:r>
+        <w:t>Eg</w:t>
+      </w:r>
+      <w:proofErr w:type="spellEnd"/>
+      <w:r>
+        <w:t xml:space="preserve">: State Machine all inherit </w:t>
+      </w:r>
+      <w:proofErr w:type="spellStart"/>
+      <w:r>
+        <w:t>IStateMachine</w:t>
+      </w:r>
+      <w:proofErr w:type="spellEnd"/>
+      <w:r>
+        <w:t xml:space="preserve"> interface and can be injected from DI or factory classes depending on the NPC class type.</w:t>
       </w:r>
     </w:p>
     <w:p>
@@ -1215,7 +1295,15 @@
         </w:numPr>
       </w:pPr>
       <w:r>
-        <w:t>Quest characters follows closet players in quest, can jump with hookshot, tracks a score..</w:t>
+        <w:t xml:space="preserve">Quest characters follows closet players in quest, can jump with </w:t>
+      </w:r>
+      <w:proofErr w:type="spellStart"/>
+      <w:r>
+        <w:t>hookshot</w:t>
+      </w:r>
+      <w:proofErr w:type="spellEnd"/>
+      <w:r>
+        <w:t>, tracks a score..</w:t>
       </w:r>
     </w:p>
     <w:p>
@@ -1568,13 +1656,7 @@
         </w:numPr>
       </w:pPr>
       <w:r>
-        <w:t>Game AI design</w:t>
-      </w:r>
-      <w:r>
-        <w:t>s</w:t>
-      </w:r>
-      <w:r>
-        <w:t>.</w:t>
+        <w:t>Game AI designs.</w:t>
       </w:r>
     </w:p>
     <w:p>
@@ -1839,7 +1921,21 @@
         <w:rPr>
           <w:lang w:val="en-ID"/>
         </w:rPr>
-        <w:t>egendary "hookshot," a grappling hook that fused to her arm, Lid</w:t>
+        <w:t>egendary "</w:t>
+      </w:r>
+      <w:proofErr w:type="spellStart"/>
+      <w:r>
+        <w:rPr>
+          <w:lang w:val="en-ID"/>
+        </w:rPr>
+        <w:t>hookshot</w:t>
+      </w:r>
+      <w:proofErr w:type="spellEnd"/>
+      <w:r>
+        <w:rPr>
+          <w:lang w:val="en-ID"/>
+        </w:rPr>
+        <w:t>," a grappling hook that fused to her arm, Lid</w:t>
       </w:r>
       <w:r>
         <w:rPr>
@@ -1931,11 +2027,19 @@
         </w:rPr>
         <w:t xml:space="preserve"> </w:t>
       </w:r>
-      <w:r>
-        <w:rPr>
-          <w:lang w:val="en-ID"/>
-        </w:rPr>
-        <w:t>Eldoria's history.</w:t>
+      <w:proofErr w:type="spellStart"/>
+      <w:r>
+        <w:rPr>
+          <w:lang w:val="en-ID"/>
+        </w:rPr>
+        <w:t>Eldoria's</w:t>
+      </w:r>
+      <w:proofErr w:type="spellEnd"/>
+      <w:r>
+        <w:rPr>
+          <w:lang w:val="en-ID"/>
+        </w:rPr>
+        <w:t xml:space="preserve"> history.</w:t>
       </w:r>
     </w:p>
     <w:p>
@@ -2953,7 +3057,21 @@
         <w:rPr>
           <w:lang w:val="en-ID"/>
         </w:rPr>
-        <w:t>Atmosphere (Main Background Music) Name: Scarey Atmospheres Ch 2</w:t>
+        <w:t xml:space="preserve">Atmosphere (Main Background Music) Name: </w:t>
+      </w:r>
+      <w:proofErr w:type="spellStart"/>
+      <w:r>
+        <w:rPr>
+          <w:lang w:val="en-ID"/>
+        </w:rPr>
+        <w:t>Scarey</w:t>
+      </w:r>
+      <w:proofErr w:type="spellEnd"/>
+      <w:r>
+        <w:rPr>
+          <w:lang w:val="en-ID"/>
+        </w:rPr>
+        <w:t xml:space="preserve"> Atmospheres Ch 2</w:t>
       </w:r>
       <w:r>
         <w:rPr>
@@ -2970,8 +3088,13 @@
         <w:t xml:space="preserve">: </w:t>
       </w:r>
       <w:r>
-        <w:t>David Fesliyan</w:t>
-      </w:r>
+        <w:t xml:space="preserve">David </w:t>
+      </w:r>
+      <w:proofErr w:type="spellStart"/>
+      <w:r>
+        <w:t>Fesliyan</w:t>
+      </w:r>
+      <w:proofErr w:type="spellEnd"/>
       <w:r>
         <w:t xml:space="preserve"> </w:t>
       </w:r>
@@ -3163,7 +3286,19 @@
       <w:r>
         <w:t xml:space="preserve">Characters pack: </w:t>
       </w:r>
+    </w:p>
+    <w:p>
       <w:hyperlink r:id="rId53" w:history="1">
+        <w:r>
+          <w:rPr>
+            <w:rStyle w:val="Hyperlink"/>
+          </w:rPr>
+          <w:t>24x32 characters with faces (big pack) | OpenGameArt.org</w:t>
+        </w:r>
+      </w:hyperlink>
+    </w:p>
+    <w:p>
+      <w:hyperlink r:id="rId54" w:history="1">
         <w:r>
           <w:rPr>
             <w:rStyle w:val="Hyperlink"/>
@@ -3176,7 +3311,7 @@
       <w:r>
         <w:t xml:space="preserve">Castle interior: </w:t>
       </w:r>
-      <w:hyperlink r:id="rId54" w:history="1">
+      <w:hyperlink r:id="rId55" w:history="1">
         <w:r>
           <w:rPr>
             <w:rStyle w:val="Hyperlink"/>
@@ -3186,7 +3321,7 @@
       </w:hyperlink>
     </w:p>
     <w:p>
-      <w:hyperlink r:id="rId55" w:history="1">
+      <w:hyperlink r:id="rId56" w:history="1">
         <w:r>
           <w:rPr>
             <w:rStyle w:val="Hyperlink"/>
@@ -3199,7 +3334,7 @@
       <w:r>
         <w:t xml:space="preserve">Victory theme: </w:t>
       </w:r>
-      <w:hyperlink r:id="rId56" w:history="1">
+      <w:hyperlink r:id="rId57" w:history="1">
         <w:r>
           <w:rPr>
             <w:rStyle w:val="Hyperlink"/>
@@ -3217,7 +3352,7 @@
       <w:r>
         <w:t xml:space="preserve">Town sprites: </w:t>
       </w:r>
-      <w:hyperlink r:id="rId57" w:history="1">
+      <w:hyperlink r:id="rId58" w:history="1">
         <w:r>
           <w:rPr>
             <w:rStyle w:val="Hyperlink"/>
@@ -3232,7 +3367,7 @@
           <w:rStyle w:val="Hyperlink"/>
         </w:rPr>
       </w:pPr>
-      <w:hyperlink r:id="rId58" w:history="1">
+      <w:hyperlink r:id="rId59" w:history="1">
         <w:r>
           <w:rPr>
             <w:rStyle w:val="Hyperlink"/>
@@ -3258,7 +3393,7 @@
       <w:r>
         <w:t xml:space="preserve">Terrains: </w:t>
       </w:r>
-      <w:hyperlink r:id="rId59" w:history="1">
+      <w:hyperlink r:id="rId60" w:history="1">
         <w:r>
           <w:rPr>
             <w:rStyle w:val="Hyperlink"/>

</xml_diff>

<commit_message>
Update documents + Presentation + Trailer
</commit_message>
<xml_diff>
--- a/docs/159261 - Assignment 2 Information Document.docx
+++ b/docs/159261 - Assignment 2 Information Document.docx
@@ -1,6 +1,6 @@
 
 <file path=word/document.xml><?xml version="1.0" encoding="utf-8"?>
-<w:document xmlns:wpc="http://schemas.microsoft.com/office/word/2010/wordprocessingCanvas" xmlns:cx="http://schemas.microsoft.com/office/drawing/2014/chartex" xmlns:cx1="http://schemas.microsoft.com/office/drawing/2015/9/8/chartex" xmlns:cx2="http://schemas.microsoft.com/office/drawing/2015/10/21/chartex" xmlns:cx3="http://schemas.microsoft.com/office/drawing/2016/5/9/chartex" xmlns:cx4="http://schemas.microsoft.com/office/drawing/2016/5/10/chartex" xmlns:cx5="http://schemas.microsoft.com/office/drawing/2016/5/11/chartex" xmlns:cx6="http://schemas.microsoft.com/office/drawing/2016/5/12/chartex" xmlns:cx7="http://schemas.microsoft.com/office/drawing/2016/5/13/chartex" xmlns:cx8="http://schemas.microsoft.com/office/drawing/2016/5/14/chartex" xmlns:mc="http://schemas.openxmlformats.org/markup-compatibility/2006" xmlns:aink="http://schemas.microsoft.com/office/drawing/2016/ink" xmlns:am3d="http://schemas.microsoft.com/office/drawing/2017/model3d" xmlns:o="urn:schemas-microsoft-com:office:office" xmlns:oel="http://schemas.microsoft.com/office/2019/extlst" xmlns:r="http://schemas.openxmlformats.org/officeDocument/2006/relationships" xmlns:m="http://schemas.openxmlformats.org/officeDocument/2006/math" xmlns:v="urn:schemas-microsoft-com:vml" xmlns:wp14="http://schemas.microsoft.com/office/word/2010/wordprocessingDrawing" xmlns:wp="http://schemas.openxmlformats.org/drawingml/2006/wordprocessingDrawing" xmlns:w10="urn:schemas-microsoft-com:office:word" xmlns:w="http://schemas.openxmlformats.org/wordprocessingml/2006/main" xmlns:w14="http://schemas.microsoft.com/office/word/2010/wordml" xmlns:w15="http://schemas.microsoft.com/office/word/2012/wordml" xmlns:w16cex="http://schemas.microsoft.com/office/word/2018/wordml/cex" xmlns:w16cid="http://schemas.microsoft.com/office/word/2016/wordml/cid" xmlns:w16="http://schemas.microsoft.com/office/word/2018/wordml" xmlns:w16du="http://schemas.microsoft.com/office/word/2023/wordml/word16du" xmlns:w16sdtdh="http://schemas.microsoft.com/office/word/2020/wordml/sdtdatahash" xmlns:w16se="http://schemas.microsoft.com/office/word/2015/wordml/symex" xmlns:wpg="http://schemas.microsoft.com/office/word/2010/wordprocessingGroup" xmlns:wpi="http://schemas.microsoft.com/office/word/2010/wordprocessingInk" xmlns:wne="http://schemas.microsoft.com/office/word/2006/wordml" xmlns:wps="http://schemas.microsoft.com/office/word/2010/wordprocessingShape" mc:Ignorable="w14 w15 w16se w16cid w16 w16cex w16sdtdh wp14">
+<w:document xmlns:wpc="http://schemas.microsoft.com/office/word/2010/wordprocessingCanvas" xmlns:cx="http://schemas.microsoft.com/office/drawing/2014/chartex" xmlns:cx1="http://schemas.microsoft.com/office/drawing/2015/9/8/chartex" xmlns:cx2="http://schemas.microsoft.com/office/drawing/2015/10/21/chartex" xmlns:cx3="http://schemas.microsoft.com/office/drawing/2016/5/9/chartex" xmlns:cx4="http://schemas.microsoft.com/office/drawing/2016/5/10/chartex" xmlns:cx5="http://schemas.microsoft.com/office/drawing/2016/5/11/chartex" xmlns:cx6="http://schemas.microsoft.com/office/drawing/2016/5/12/chartex" xmlns:cx7="http://schemas.microsoft.com/office/drawing/2016/5/13/chartex" xmlns:cx8="http://schemas.microsoft.com/office/drawing/2016/5/14/chartex" xmlns:mc="http://schemas.openxmlformats.org/markup-compatibility/2006" xmlns:aink="http://schemas.microsoft.com/office/drawing/2016/ink" xmlns:am3d="http://schemas.microsoft.com/office/drawing/2017/model3d" xmlns:o="urn:schemas-microsoft-com:office:office" xmlns:r="http://schemas.openxmlformats.org/officeDocument/2006/relationships" xmlns:m="http://schemas.openxmlformats.org/officeDocument/2006/math" xmlns:v="urn:schemas-microsoft-com:vml" xmlns:wp14="http://schemas.microsoft.com/office/word/2010/wordprocessingDrawing" xmlns:wp="http://schemas.openxmlformats.org/drawingml/2006/wordprocessingDrawing" xmlns:w10="urn:schemas-microsoft-com:office:word" xmlns:w="http://schemas.openxmlformats.org/wordprocessingml/2006/main" xmlns:w14="http://schemas.microsoft.com/office/word/2010/wordml" xmlns:w15="http://schemas.microsoft.com/office/word/2012/wordml" xmlns:w16cex="http://schemas.microsoft.com/office/word/2018/wordml/cex" xmlns:w16cid="http://schemas.microsoft.com/office/word/2016/wordml/cid" xmlns:w16="http://schemas.microsoft.com/office/word/2018/wordml" xmlns:w16sdtdh="http://schemas.microsoft.com/office/word/2020/wordml/sdtdatahash" xmlns:w16se="http://schemas.microsoft.com/office/word/2015/wordml/symex" xmlns:wpg="http://schemas.microsoft.com/office/word/2010/wordprocessingGroup" xmlns:wpi="http://schemas.microsoft.com/office/word/2010/wordprocessingInk" xmlns:wne="http://schemas.microsoft.com/office/word/2006/wordml" xmlns:wps="http://schemas.microsoft.com/office/word/2010/wordprocessingShape" mc:Ignorable="w14 w15 w16se w16cid w16 w16cex w16sdtdh wp14">
   <w:body>
     <w:p>
       <w:pPr>
@@ -147,7 +147,7 @@
           <w:noProof/>
         </w:rPr>
         <w:drawing>
-          <wp:anchor distT="0" distB="0" distL="114300" distR="114300" simplePos="0" relativeHeight="251659264" behindDoc="0" locked="0" layoutInCell="1" allowOverlap="1" wp14:anchorId="2D2BA0BF" wp14:editId="1CF2B23A">
+          <wp:anchor distT="0" distB="0" distL="114300" distR="114300" simplePos="0" relativeHeight="251659264" behindDoc="0" locked="0" layoutInCell="1" allowOverlap="1" wp14:anchorId="2D2BA0BF" wp14:editId="3BA6EC29">
             <wp:simplePos x="0" y="0"/>
             <wp:positionH relativeFrom="column">
               <wp:posOffset>-523875</wp:posOffset>
@@ -318,8 +318,14 @@
                     <pic:cNvPicPr/>
                   </pic:nvPicPr>
                   <pic:blipFill rotWithShape="1">
-                    <a:blip r:embed="rId7"/>
-                    <a:srcRect l="4642" t="2976" b="5357"/>
+                    <a:blip r:embed="rId7" cstate="print">
+                      <a:extLst>
+                        <a:ext uri="{28A0092B-C50C-407E-A947-70E740481C1C}">
+                          <a14:useLocalDpi xmlns:a14="http://schemas.microsoft.com/office/drawing/2010/main" val="0"/>
+                        </a:ext>
+                      </a:extLst>
+                    </a:blip>
+                    <a:srcRect/>
                     <a:stretch/>
                   </pic:blipFill>
                   <pic:spPr bwMode="auto">
@@ -553,7 +559,7 @@
           <w:noProof/>
         </w:rPr>
         <w:drawing>
-          <wp:anchor distT="0" distB="0" distL="114300" distR="114300" simplePos="0" relativeHeight="251665408" behindDoc="0" locked="0" layoutInCell="1" allowOverlap="1" wp14:anchorId="0B3BC562" wp14:editId="5C67BF56">
+          <wp:anchor distT="0" distB="0" distL="114300" distR="114300" simplePos="0" relativeHeight="251665408" behindDoc="0" locked="0" layoutInCell="1" allowOverlap="1" wp14:anchorId="0B3BC562" wp14:editId="72A82DE8">
             <wp:simplePos x="0" y="0"/>
             <wp:positionH relativeFrom="column">
               <wp:posOffset>2709545</wp:posOffset>
@@ -576,7 +582,13 @@
                     <pic:cNvPicPr/>
                   </pic:nvPicPr>
                   <pic:blipFill>
-                    <a:blip r:embed="rId10"/>
+                    <a:blip r:embed="rId10">
+                      <a:extLst>
+                        <a:ext uri="{28A0092B-C50C-407E-A947-70E740481C1C}">
+                          <a14:useLocalDpi xmlns:a14="http://schemas.microsoft.com/office/drawing/2010/main" val="0"/>
+                        </a:ext>
+                      </a:extLst>
+                    </a:blip>
                     <a:stretch>
                       <a:fillRect/>
                     </a:stretch>
@@ -769,7 +781,6 @@
     </w:p>
     <w:p>
       <w:r>
-        <w:lastRenderedPageBreak/>
         <w:t xml:space="preserve">To merry the maze style and grappling ability together, we used a </w:t>
       </w:r>
       <w:r>
@@ -972,23 +983,7 @@
         </w:numPr>
       </w:pPr>
       <w:r>
-        <w:t xml:space="preserve">Non-linear game progression. Example: In level 4 we have two doors that lead to different levels. This is makes the game more non-linear. This can be made more complex by adding multiple doors in each level. May be </w:t>
-      </w:r>
-      <w:proofErr w:type="spellStart"/>
-      <w:r>
-        <w:t>hiddden</w:t>
-      </w:r>
-      <w:proofErr w:type="spellEnd"/>
-      <w:r>
-        <w:t xml:space="preserve"> easter egg </w:t>
-      </w:r>
-      <w:proofErr w:type="spellStart"/>
-      <w:r>
-        <w:t>level..etc</w:t>
-      </w:r>
-      <w:proofErr w:type="spellEnd"/>
-      <w:r>
-        <w:t>.</w:t>
+        <w:t>Non-linear game progression. Example: In level 4 we have two doors that lead to different levels. This is makes the game more non-linear. This can be made more complex by adding multiple doors in each level. May be hiddden easter egg level..etc.</w:t>
       </w:r>
     </w:p>
     <w:p>
@@ -1000,31 +995,7 @@
         </w:numPr>
       </w:pPr>
       <w:r>
-        <w:t xml:space="preserve">NPC AI has patrol, seek, wait states. More states in state machines can be added and more variety of state machines can be added. We have 3 state machines: NPC enemy, NPC follower, BGC (background character) follower / wonderer. There are parameters in state machine classes that tunes the behaviour via reaction time: how long to make a decision during each state. Increasing the reaction time makes the character slower and less agile. Possible improvements outside scope of this project: Introduce </w:t>
-      </w:r>
-      <w:proofErr w:type="spellStart"/>
-      <w:r>
-        <w:t>cruizing</w:t>
-      </w:r>
-      <w:proofErr w:type="spellEnd"/>
-      <w:r>
-        <w:t xml:space="preserve"> state for flying terror that goes around in path of large circle, </w:t>
-      </w:r>
-      <w:proofErr w:type="spellStart"/>
-      <w:r>
-        <w:t>mimc</w:t>
-      </w:r>
-      <w:proofErr w:type="spellEnd"/>
-      <w:r>
-        <w:t xml:space="preserve"> flying behaviours. Add routing algorithms, currently the NPC calculates shortest Euclidean distance and not considering path blocked by obstacle, so </w:t>
-      </w:r>
-      <w:proofErr w:type="spellStart"/>
-      <w:r>
-        <w:t>npc</w:t>
-      </w:r>
-      <w:proofErr w:type="spellEnd"/>
-      <w:r>
-        <w:t xml:space="preserve"> can get stuck from time to time.</w:t>
+        <w:t>NPC AI has patrol, seek, wait states. More states in state machines can be added and more variety of state machines can be added. We have 3 state machines: NPC enemy, NPC follower, BGC (background character) follower / wonderer. There are parameters in state machine classes that tunes the behaviour via reaction time: how long to make a decision during each state. Increasing the reaction time makes the character slower and less agile. Possible improvements outside scope of this project: Introduce cruizing state for flying terror that goes around in path of large circle, mimc flying behaviours. Add routing algorithms, currently the NPC calculates shortest Euclidean distance and not considering path blocked by obstacle, so npc can get stuck from time to time.</w:t>
       </w:r>
     </w:p>
     <w:p>
@@ -1042,15 +1013,7 @@
         <w:t xml:space="preserve">are </w:t>
       </w:r>
       <w:r>
-        <w:t xml:space="preserve">from chat GPT. Each </w:t>
-      </w:r>
-      <w:proofErr w:type="spellStart"/>
-      <w:r>
-        <w:t>ChatGPT</w:t>
-      </w:r>
-      <w:proofErr w:type="spellEnd"/>
-      <w:r>
-        <w:t xml:space="preserve"> request runs on a different thread, no penalty on performance. The comments are made when the NPC state machine state changes or if the NPC health</w:t>
+        <w:t>from chat GPT. Each ChatGPT request runs on a different thread, no penalty on performance. The comments are made when the NPC state machine state changes or if the NPC health</w:t>
       </w:r>
       <w:r>
         <w:t xml:space="preserve"> / score</w:t>
@@ -1086,15 +1049,7 @@
         <w:t xml:space="preserve"> </w:t>
       </w:r>
       <w:r>
-        <w:t xml:space="preserve">If </w:t>
-      </w:r>
-      <w:proofErr w:type="spellStart"/>
-      <w:r>
-        <w:t>ChatGPT</w:t>
-      </w:r>
-      <w:proofErr w:type="spellEnd"/>
-      <w:r>
-        <w:t xml:space="preserve"> fails, there is a backup comment dictionary in the code.</w:t>
+        <w:t>If ChatGPT fails, there is a backup comment dictionary in the code.</w:t>
       </w:r>
       <w:r>
         <w:t xml:space="preserve"> </w:t>
@@ -1135,11 +1090,7 @@
         </w:numPr>
       </w:pPr>
       <w:r>
-        <w:t xml:space="preserve">The use of Linked List / Array List / Queues as a means of communication for in-game events. There are Audio Queue, Animation Queue, Elimination Queue, Spawn queue. In-game object </w:t>
-      </w:r>
-      <w:r>
-        <w:lastRenderedPageBreak/>
-        <w:t xml:space="preserve">raises requests to these queues to be processed by game engine to play audio / animation at certain location and time, due to in-game events. These queues decouples the classes. </w:t>
+        <w:t xml:space="preserve">The use of Linked List / Array List / Queues as a means of communication for in-game events. There are Audio Queue, Animation Queue, Elimination Queue, Spawn queue. In-game object raises requests to these queues to be processed by game engine to play audio / animation at certain location and time, due to in-game events. These queues decouples the classes. </w:t>
       </w:r>
     </w:p>
     <w:p>
@@ -1187,31 +1138,7 @@
         </w:numPr>
       </w:pPr>
       <w:r>
-        <w:t xml:space="preserve">The classes are designed to support dependency injection, we can adopt a DI framework but </w:t>
-      </w:r>
-      <w:proofErr w:type="spellStart"/>
-      <w:r>
-        <w:t>its</w:t>
-      </w:r>
-      <w:proofErr w:type="spellEnd"/>
-      <w:r>
-        <w:t xml:space="preserve"> out of scope. </w:t>
-      </w:r>
-      <w:proofErr w:type="spellStart"/>
-      <w:r>
-        <w:t>Eg</w:t>
-      </w:r>
-      <w:proofErr w:type="spellEnd"/>
-      <w:r>
-        <w:t xml:space="preserve">: State Machine all inherit </w:t>
-      </w:r>
-      <w:proofErr w:type="spellStart"/>
-      <w:r>
-        <w:t>IStateMachine</w:t>
-      </w:r>
-      <w:proofErr w:type="spellEnd"/>
-      <w:r>
-        <w:t xml:space="preserve"> interface and can be injected from DI or factory classes depending on the NPC class type.</w:t>
+        <w:t>The classes are designed to support dependency injection, we can adopt a DI framework but its out of scope. Eg: State Machine all inherit IStateMachine interface and can be injected from DI or factory classes depending on the NPC class type.</w:t>
       </w:r>
     </w:p>
     <w:p>
@@ -1295,15 +1222,7 @@
         </w:numPr>
       </w:pPr>
       <w:r>
-        <w:t xml:space="preserve">Quest characters follows closet players in quest, can jump with </w:t>
-      </w:r>
-      <w:proofErr w:type="spellStart"/>
-      <w:r>
-        <w:t>hookshot</w:t>
-      </w:r>
-      <w:proofErr w:type="spellEnd"/>
-      <w:r>
-        <w:t>, tracks a score..</w:t>
+        <w:t>Quest characters follows closet players in quest, can jump with hookshot, tracks a score..</w:t>
       </w:r>
     </w:p>
     <w:p>
@@ -1589,7 +1508,6 @@
         </w:numPr>
       </w:pPr>
       <w:r>
-        <w:lastRenderedPageBreak/>
         <w:t>Animations</w:t>
       </w:r>
       <w:r>
@@ -1795,13 +1713,13 @@
           <w:noProof/>
         </w:rPr>
         <w:drawing>
-          <wp:anchor distT="0" distB="0" distL="114300" distR="114300" simplePos="0" relativeHeight="251671552" behindDoc="0" locked="0" layoutInCell="1" allowOverlap="1" wp14:anchorId="641D1AFE" wp14:editId="4E993426">
+          <wp:anchor distT="0" distB="0" distL="114300" distR="114300" simplePos="0" relativeHeight="251671552" behindDoc="0" locked="0" layoutInCell="1" allowOverlap="1" wp14:anchorId="641D1AFE" wp14:editId="4E9C3094">
             <wp:simplePos x="0" y="0"/>
             <wp:positionH relativeFrom="column">
-              <wp:posOffset>1590675</wp:posOffset>
+              <wp:posOffset>1657350</wp:posOffset>
             </wp:positionH>
             <wp:positionV relativeFrom="paragraph">
-              <wp:posOffset>1366520</wp:posOffset>
+              <wp:posOffset>1157097</wp:posOffset>
             </wp:positionV>
             <wp:extent cx="2670402" cy="1495425"/>
             <wp:effectExtent l="0" t="0" r="0" b="0"/>
@@ -1859,203 +1777,16 @@
       </w:r>
       <w:r>
         <w:rPr>
-          <w:lang w:val="en-ID"/>
-        </w:rPr>
-        <w:t>In a realm shrouded in mystery, Lid</w:t>
-      </w:r>
-      <w:r>
-        <w:rPr>
-          <w:lang w:val="en-ID"/>
-        </w:rPr>
-        <w:t>i</w:t>
-      </w:r>
-      <w:r>
-        <w:rPr>
-          <w:lang w:val="en-ID"/>
-        </w:rPr>
-        <w:t>a, a brave and determined heroine,</w:t>
-      </w:r>
-      <w:r>
-        <w:rPr>
-          <w:lang w:val="en-ID"/>
-        </w:rPr>
-        <w:t xml:space="preserve"> </w:t>
-      </w:r>
-      <w:r>
-        <w:rPr>
-          <w:lang w:val="en-ID"/>
-        </w:rPr>
-        <w:t>embarks on a perilous journey. Drawn by the allure of hidden treasures</w:t>
-      </w:r>
-      <w:r>
-        <w:rPr>
-          <w:lang w:val="en-ID"/>
-        </w:rPr>
-        <w:t xml:space="preserve"> </w:t>
-      </w:r>
-      <w:r>
-        <w:rPr>
-          <w:lang w:val="en-ID"/>
-        </w:rPr>
-        <w:t>and ancient secrets, she fearlessly enters the dungeons.</w:t>
-      </w:r>
-      <w:r>
-        <w:rPr>
-          <w:lang w:val="en-ID"/>
-        </w:rPr>
-        <w:t xml:space="preserve"> </w:t>
-      </w:r>
-      <w:r>
-        <w:rPr>
-          <w:lang w:val="en-ID"/>
-        </w:rPr>
-        <w:t>Empowered by the</w:t>
-      </w:r>
-      <w:r>
-        <w:rPr>
-          <w:lang w:val="en-ID"/>
-        </w:rPr>
-        <w:t xml:space="preserve"> l</w:t>
-      </w:r>
-      <w:r>
-        <w:rPr>
-          <w:lang w:val="en-ID"/>
-        </w:rPr>
-        <w:t>egendary "</w:t>
-      </w:r>
-      <w:proofErr w:type="spellStart"/>
-      <w:r>
-        <w:rPr>
-          <w:lang w:val="en-ID"/>
-        </w:rPr>
-        <w:t>hookshot</w:t>
-      </w:r>
-      <w:proofErr w:type="spellEnd"/>
-      <w:r>
-        <w:rPr>
-          <w:lang w:val="en-ID"/>
-        </w:rPr>
-        <w:t>," a grappling hook that fused to her arm, Lid</w:t>
-      </w:r>
-      <w:r>
-        <w:rPr>
-          <w:lang w:val="en-ID"/>
-        </w:rPr>
-        <w:t>i</w:t>
-      </w:r>
-      <w:r>
-        <w:rPr>
-          <w:lang w:val="en-ID"/>
-        </w:rPr>
-        <w:t>a defies</w:t>
-      </w:r>
-      <w:r>
-        <w:rPr>
-          <w:lang w:val="en-ID"/>
-        </w:rPr>
-        <w:t xml:space="preserve"> </w:t>
-      </w:r>
-      <w:r>
-        <w:rPr>
-          <w:lang w:val="en-ID"/>
-        </w:rPr>
-        <w:t>danger</w:t>
-      </w:r>
-      <w:r>
-        <w:rPr>
-          <w:lang w:val="en-ID"/>
-        </w:rPr>
-        <w:t xml:space="preserve"> </w:t>
-      </w:r>
-      <w:r>
-        <w:rPr>
-          <w:lang w:val="en-ID"/>
-        </w:rPr>
-        <w:t>and navigates treacherous terrain. With each triumph over enemies</w:t>
-      </w:r>
-      <w:r>
-        <w:rPr>
-          <w:lang w:val="en-ID"/>
-        </w:rPr>
-        <w:t xml:space="preserve"> </w:t>
-      </w:r>
-      <w:r>
-        <w:rPr>
-          <w:lang w:val="en-ID"/>
-        </w:rPr>
-        <w:t>and the acquisition of precious loot, she inches closer to the ultimate prize.</w:t>
-      </w:r>
-      <w:r>
-        <w:rPr>
-          <w:lang w:val="en-ID"/>
-        </w:rPr>
-        <w:t xml:space="preserve"> D</w:t>
-      </w:r>
-      <w:r>
-        <w:rPr>
-          <w:lang w:val="en-ID"/>
-        </w:rPr>
-        <w:t>riven by unwavering bravery, Lid</w:t>
-      </w:r>
-      <w:r>
-        <w:rPr>
-          <w:lang w:val="en-ID"/>
-        </w:rPr>
-        <w:t>i</w:t>
-      </w:r>
-      <w:r>
-        <w:rPr>
-          <w:lang w:val="en-ID"/>
-        </w:rPr>
-        <w:t>a's quest for glory unfolds as she unravels</w:t>
-      </w:r>
-      <w:r>
-        <w:rPr>
-          <w:lang w:val="en-ID"/>
-        </w:rPr>
-        <w:t xml:space="preserve"> </w:t>
-      </w:r>
-      <w:r>
-        <w:rPr>
-          <w:lang w:val="en-ID"/>
-        </w:rPr>
-        <w:t>the depths of the dungeons, leaving an indelible mark upon the annals of</w:t>
-      </w:r>
-      <w:r>
-        <w:rPr>
-          <w:lang w:val="en-ID"/>
-        </w:rPr>
-        <w:t xml:space="preserve"> </w:t>
-      </w:r>
-      <w:proofErr w:type="spellStart"/>
-      <w:r>
-        <w:rPr>
-          <w:lang w:val="en-ID"/>
-        </w:rPr>
-        <w:t>Eldoria's</w:t>
-      </w:r>
-      <w:proofErr w:type="spellEnd"/>
-      <w:r>
-        <w:rPr>
-          <w:lang w:val="en-ID"/>
-        </w:rPr>
-        <w:t xml:space="preserve"> history.</w:t>
-      </w:r>
-    </w:p>
-    <w:p>
-      <w:r>
-        <w:rPr>
           <w:noProof/>
         </w:rPr>
-        <w:lastRenderedPageBreak/>
         <w:drawing>
-          <wp:anchor distT="0" distB="0" distL="114300" distR="114300" simplePos="0" relativeHeight="251668480" behindDoc="0" locked="0" layoutInCell="1" allowOverlap="1" wp14:anchorId="5631DD57" wp14:editId="504E71CF">
+          <wp:anchor distT="0" distB="0" distL="114300" distR="114300" simplePos="0" relativeHeight="251668480" behindDoc="0" locked="0" layoutInCell="1" allowOverlap="1" wp14:anchorId="5631DD57" wp14:editId="50881A1E">
             <wp:simplePos x="0" y="0"/>
             <wp:positionH relativeFrom="column">
-              <wp:posOffset>1590675</wp:posOffset>
+              <wp:posOffset>1606550</wp:posOffset>
             </wp:positionH>
             <wp:positionV relativeFrom="paragraph">
-              <wp:posOffset>1944370</wp:posOffset>
+              <wp:posOffset>2655570</wp:posOffset>
             </wp:positionV>
             <wp:extent cx="2670402" cy="2670402"/>
             <wp:effectExtent l="0" t="0" r="0" b="0"/>
@@ -2111,8 +1842,235 @@
           </wp:anchor>
         </w:drawing>
       </w:r>
-    </w:p>
-    <w:p>
+      <w:r>
+        <w:rPr>
+          <w:lang w:val="en-ID"/>
+        </w:rPr>
+        <w:t>In a realm shrouded in mystery, Lid</w:t>
+      </w:r>
+      <w:r>
+        <w:rPr>
+          <w:lang w:val="en-ID"/>
+        </w:rPr>
+        <w:t>i</w:t>
+      </w:r>
+      <w:r>
+        <w:rPr>
+          <w:lang w:val="en-ID"/>
+        </w:rPr>
+        <w:t>a, a brave and determined heroine,</w:t>
+      </w:r>
+      <w:r>
+        <w:rPr>
+          <w:lang w:val="en-ID"/>
+        </w:rPr>
+        <w:t xml:space="preserve"> </w:t>
+      </w:r>
+      <w:r>
+        <w:rPr>
+          <w:lang w:val="en-ID"/>
+        </w:rPr>
+        <w:t>embarks on a perilous journey. Drawn by the allure of hidden treasures</w:t>
+      </w:r>
+      <w:r>
+        <w:rPr>
+          <w:lang w:val="en-ID"/>
+        </w:rPr>
+        <w:t xml:space="preserve"> </w:t>
+      </w:r>
+      <w:r>
+        <w:rPr>
+          <w:lang w:val="en-ID"/>
+        </w:rPr>
+        <w:t>and ancient secrets, she fearlessly enters the dungeons.</w:t>
+      </w:r>
+      <w:r>
+        <w:rPr>
+          <w:lang w:val="en-ID"/>
+        </w:rPr>
+        <w:t xml:space="preserve"> </w:t>
+      </w:r>
+      <w:r>
+        <w:rPr>
+          <w:lang w:val="en-ID"/>
+        </w:rPr>
+        <w:t>Empowered by the</w:t>
+      </w:r>
+      <w:r>
+        <w:rPr>
+          <w:lang w:val="en-ID"/>
+        </w:rPr>
+        <w:t xml:space="preserve"> l</w:t>
+      </w:r>
+      <w:r>
+        <w:rPr>
+          <w:lang w:val="en-ID"/>
+        </w:rPr>
+        <w:t>egendary "hookshot," a grappling hook that fused to her arm, Lid</w:t>
+      </w:r>
+      <w:r>
+        <w:rPr>
+          <w:lang w:val="en-ID"/>
+        </w:rPr>
+        <w:t>i</w:t>
+      </w:r>
+      <w:r>
+        <w:rPr>
+          <w:lang w:val="en-ID"/>
+        </w:rPr>
+        <w:t>a defies</w:t>
+      </w:r>
+      <w:r>
+        <w:rPr>
+          <w:lang w:val="en-ID"/>
+        </w:rPr>
+        <w:t xml:space="preserve"> </w:t>
+      </w:r>
+      <w:r>
+        <w:rPr>
+          <w:lang w:val="en-ID"/>
+        </w:rPr>
+        <w:t>danger</w:t>
+      </w:r>
+      <w:r>
+        <w:rPr>
+          <w:lang w:val="en-ID"/>
+        </w:rPr>
+        <w:t xml:space="preserve"> </w:t>
+      </w:r>
+      <w:r>
+        <w:rPr>
+          <w:lang w:val="en-ID"/>
+        </w:rPr>
+        <w:t>and navigates treacherous terrain. With each triumph over enemies</w:t>
+      </w:r>
+      <w:r>
+        <w:rPr>
+          <w:lang w:val="en-ID"/>
+        </w:rPr>
+        <w:t xml:space="preserve"> </w:t>
+      </w:r>
+      <w:r>
+        <w:rPr>
+          <w:lang w:val="en-ID"/>
+        </w:rPr>
+        <w:t>and the acquisition of precious loot, she inches closer to the ultimate prize.</w:t>
+      </w:r>
+      <w:r>
+        <w:rPr>
+          <w:lang w:val="en-ID"/>
+        </w:rPr>
+        <w:t xml:space="preserve"> D</w:t>
+      </w:r>
+      <w:r>
+        <w:rPr>
+          <w:lang w:val="en-ID"/>
+        </w:rPr>
+        <w:t>riven by unwavering bravery, Lid</w:t>
+      </w:r>
+      <w:r>
+        <w:rPr>
+          <w:lang w:val="en-ID"/>
+        </w:rPr>
+        <w:t>i</w:t>
+      </w:r>
+      <w:r>
+        <w:rPr>
+          <w:lang w:val="en-ID"/>
+        </w:rPr>
+        <w:t>a's quest for glory unfolds as she unravels</w:t>
+      </w:r>
+      <w:r>
+        <w:rPr>
+          <w:lang w:val="en-ID"/>
+        </w:rPr>
+        <w:t xml:space="preserve"> </w:t>
+      </w:r>
+      <w:r>
+        <w:rPr>
+          <w:lang w:val="en-ID"/>
+        </w:rPr>
+        <w:t>the depths of the dungeons, leaving an indelible mark upon the annals of</w:t>
+      </w:r>
+      <w:r>
+        <w:rPr>
+          <w:lang w:val="en-ID"/>
+        </w:rPr>
+        <w:t xml:space="preserve"> </w:t>
+      </w:r>
+      <w:r>
+        <w:rPr>
+          <w:lang w:val="en-ID"/>
+        </w:rPr>
+        <w:t>Eldoria's history.</w:t>
+      </w:r>
+    </w:p>
+    <w:p>
+      <w:pPr>
+        <w:rPr>
+          <w:lang w:val="en-ID"/>
+        </w:rPr>
+      </w:pPr>
+      <w:r>
+        <w:rPr>
+          <w:noProof/>
+        </w:rPr>
+        <w:drawing>
+          <wp:anchor distT="0" distB="0" distL="114300" distR="114300" simplePos="0" relativeHeight="251689984" behindDoc="0" locked="0" layoutInCell="1" allowOverlap="1" wp14:anchorId="365C735E" wp14:editId="44EEF8C6">
+            <wp:simplePos x="0" y="0"/>
+            <wp:positionH relativeFrom="column">
+              <wp:posOffset>-422275</wp:posOffset>
+            </wp:positionH>
+            <wp:positionV relativeFrom="paragraph">
+              <wp:posOffset>333375</wp:posOffset>
+            </wp:positionV>
+            <wp:extent cx="1837055" cy="3714750"/>
+            <wp:effectExtent l="0" t="0" r="0" b="0"/>
+            <wp:wrapTopAndBottom/>
+            <wp:docPr id="20" name="Picture 20"/>
+            <wp:cNvGraphicFramePr>
+              <a:graphicFrameLocks xmlns:a="http://schemas.openxmlformats.org/drawingml/2006/main" noChangeAspect="1"/>
+            </wp:cNvGraphicFramePr>
+            <a:graphic xmlns:a="http://schemas.openxmlformats.org/drawingml/2006/main">
+              <a:graphicData uri="http://schemas.openxmlformats.org/drawingml/2006/picture">
+                <pic:pic xmlns:pic="http://schemas.openxmlformats.org/drawingml/2006/picture">
+                  <pic:nvPicPr>
+                    <pic:cNvPr id="1" name=""/>
+                    <pic:cNvPicPr/>
+                  </pic:nvPicPr>
+                  <pic:blipFill>
+                    <a:blip r:embed="rId15">
+                      <a:extLst>
+                        <a:ext uri="{28A0092B-C50C-407E-A947-70E740481C1C}">
+                          <a14:useLocalDpi xmlns:a14="http://schemas.microsoft.com/office/drawing/2010/main" val="0"/>
+                        </a:ext>
+                      </a:extLst>
+                    </a:blip>
+                    <a:stretch>
+                      <a:fillRect/>
+                    </a:stretch>
+                  </pic:blipFill>
+                  <pic:spPr>
+                    <a:xfrm>
+                      <a:off x="0" y="0"/>
+                      <a:ext cx="1837055" cy="3714750"/>
+                    </a:xfrm>
+                    <a:prstGeom prst="rect">
+                      <a:avLst/>
+                    </a:prstGeom>
+                  </pic:spPr>
+                </pic:pic>
+              </a:graphicData>
+            </a:graphic>
+            <wp14:sizeRelH relativeFrom="margin">
+              <wp14:pctWidth>0</wp14:pctWidth>
+            </wp14:sizeRelH>
+            <wp14:sizeRelV relativeFrom="margin">
+              <wp14:pctHeight>0</wp14:pctHeight>
+            </wp14:sizeRelV>
+          </wp:anchor>
+        </w:drawing>
+      </w:r>
       <w:r>
         <w:rPr>
           <w:noProof/>
@@ -2141,7 +2099,13 @@
                     <pic:cNvPicPr/>
                   </pic:nvPicPr>
                   <pic:blipFill>
-                    <a:blip r:embed="rId15"/>
+                    <a:blip r:embed="rId16">
+                      <a:extLst>
+                        <a:ext uri="{28A0092B-C50C-407E-A947-70E740481C1C}">
+                          <a14:useLocalDpi xmlns:a14="http://schemas.microsoft.com/office/drawing/2010/main" val="0"/>
+                        </a:ext>
+                      </a:extLst>
+                    </a:blip>
                     <a:stretch>
                       <a:fillRect/>
                     </a:stretch>
@@ -2195,7 +2159,13 @@
                     <pic:cNvPicPr/>
                   </pic:nvPicPr>
                   <pic:blipFill>
-                    <a:blip r:embed="rId16"/>
+                    <a:blip r:embed="rId17">
+                      <a:extLst>
+                        <a:ext uri="{28A0092B-C50C-407E-A947-70E740481C1C}">
+                          <a14:useLocalDpi xmlns:a14="http://schemas.microsoft.com/office/drawing/2010/main" val="0"/>
+                        </a:ext>
+                      </a:extLst>
+                    </a:blip>
                     <a:stretch>
                       <a:fillRect/>
                     </a:stretch>
@@ -2225,76 +2195,21 @@
         <w:t xml:space="preserve"> </w:t>
       </w:r>
       <w:r>
+        <w:t>Interactive Menus:</w:t>
+      </w:r>
+      <w:r>
         <w:rPr>
           <w:noProof/>
         </w:rPr>
-        <w:drawing>
-          <wp:anchor distT="0" distB="0" distL="114300" distR="114300" simplePos="0" relativeHeight="251681792" behindDoc="0" locked="0" layoutInCell="1" allowOverlap="1" wp14:anchorId="43E610DA" wp14:editId="52A3A184">
-            <wp:simplePos x="0" y="0"/>
-            <wp:positionH relativeFrom="column">
-              <wp:posOffset>-428625</wp:posOffset>
-            </wp:positionH>
-            <wp:positionV relativeFrom="paragraph">
-              <wp:posOffset>285750</wp:posOffset>
-            </wp:positionV>
-            <wp:extent cx="1843405" cy="3714750"/>
-            <wp:effectExtent l="0" t="0" r="4445" b="0"/>
-            <wp:wrapTopAndBottom/>
-            <wp:docPr id="16" name="Picture 16"/>
-            <wp:cNvGraphicFramePr>
-              <a:graphicFrameLocks xmlns:a="http://schemas.openxmlformats.org/drawingml/2006/main" noChangeAspect="1"/>
-            </wp:cNvGraphicFramePr>
-            <a:graphic xmlns:a="http://schemas.openxmlformats.org/drawingml/2006/main">
-              <a:graphicData uri="http://schemas.openxmlformats.org/drawingml/2006/picture">
-                <pic:pic xmlns:pic="http://schemas.openxmlformats.org/drawingml/2006/picture">
-                  <pic:nvPicPr>
-                    <pic:cNvPr id="1" name=""/>
-                    <pic:cNvPicPr/>
-                  </pic:nvPicPr>
-                  <pic:blipFill>
-                    <a:blip r:embed="rId17"/>
-                    <a:stretch>
-                      <a:fillRect/>
-                    </a:stretch>
-                  </pic:blipFill>
-                  <pic:spPr>
-                    <a:xfrm>
-                      <a:off x="0" y="0"/>
-                      <a:ext cx="1843405" cy="3714750"/>
-                    </a:xfrm>
-                    <a:prstGeom prst="rect">
-                      <a:avLst/>
-                    </a:prstGeom>
-                  </pic:spPr>
-                </pic:pic>
-              </a:graphicData>
-            </a:graphic>
-            <wp14:sizeRelH relativeFrom="margin">
-              <wp14:pctWidth>0</wp14:pctWidth>
-            </wp14:sizeRelH>
-            <wp14:sizeRelV relativeFrom="margin">
-              <wp14:pctHeight>0</wp14:pctHeight>
-            </wp14:sizeRelV>
-          </wp:anchor>
-        </w:drawing>
-      </w:r>
-      <w:r>
-        <w:t>Interactive Menus:</w:t>
-      </w:r>
+        <w:t xml:space="preserve"> </w:t>
+      </w:r>
+    </w:p>
+    <w:p/>
+    <w:p>
       <w:r>
         <w:rPr>
           <w:noProof/>
         </w:rPr>
-        <w:t xml:space="preserve"> </w:t>
-      </w:r>
-    </w:p>
-    <w:p/>
-    <w:p>
-      <w:r>
-        <w:rPr>
-          <w:noProof/>
-        </w:rPr>
-        <w:lastRenderedPageBreak/>
         <w:drawing>
           <wp:anchor distT="0" distB="0" distL="114300" distR="114300" simplePos="0" relativeHeight="251675648" behindDoc="0" locked="0" layoutInCell="1" allowOverlap="1" wp14:anchorId="3A762EDC" wp14:editId="3939D4DE">
             <wp:simplePos x="0" y="0"/>
@@ -2319,7 +2234,13 @@
                     <pic:cNvPicPr/>
                   </pic:nvPicPr>
                   <pic:blipFill>
-                    <a:blip r:embed="rId18"/>
+                    <a:blip r:embed="rId18">
+                      <a:extLst>
+                        <a:ext uri="{28A0092B-C50C-407E-A947-70E740481C1C}">
+                          <a14:useLocalDpi xmlns:a14="http://schemas.microsoft.com/office/drawing/2010/main" val="0"/>
+                        </a:ext>
+                      </a:extLst>
+                    </a:blip>
                     <a:stretch>
                       <a:fillRect/>
                     </a:stretch>
@@ -2374,7 +2295,13 @@
                     <pic:cNvPicPr/>
                   </pic:nvPicPr>
                   <pic:blipFill>
-                    <a:blip r:embed="rId19"/>
+                    <a:blip r:embed="rId19">
+                      <a:extLst>
+                        <a:ext uri="{28A0092B-C50C-407E-A947-70E740481C1C}">
+                          <a14:useLocalDpi xmlns:a14="http://schemas.microsoft.com/office/drawing/2010/main" val="0"/>
+                        </a:ext>
+                      </a:extLst>
+                    </a:blip>
                     <a:stretch>
                       <a:fillRect/>
                     </a:stretch>
@@ -2433,7 +2360,13 @@
                     <pic:cNvPicPr/>
                   </pic:nvPicPr>
                   <pic:blipFill>
-                    <a:blip r:embed="rId20"/>
+                    <a:blip r:embed="rId20">
+                      <a:extLst>
+                        <a:ext uri="{28A0092B-C50C-407E-A947-70E740481C1C}">
+                          <a14:useLocalDpi xmlns:a14="http://schemas.microsoft.com/office/drawing/2010/main" val="0"/>
+                        </a:ext>
+                      </a:extLst>
+                    </a:blip>
                     <a:stretch>
                       <a:fillRect/>
                     </a:stretch>
@@ -2487,7 +2420,13 @@
                     <pic:cNvPicPr/>
                   </pic:nvPicPr>
                   <pic:blipFill>
-                    <a:blip r:embed="rId21"/>
+                    <a:blip r:embed="rId21">
+                      <a:extLst>
+                        <a:ext uri="{28A0092B-C50C-407E-A947-70E740481C1C}">
+                          <a14:useLocalDpi xmlns:a14="http://schemas.microsoft.com/office/drawing/2010/main" val="0"/>
+                        </a:ext>
+                      </a:extLst>
+                    </a:blip>
                     <a:stretch>
                       <a:fillRect/>
                     </a:stretch>
@@ -2529,7 +2468,6 @@
         <w:rPr>
           <w:noProof/>
         </w:rPr>
-        <w:lastRenderedPageBreak/>
         <w:drawing>
           <wp:anchor distT="0" distB="0" distL="114300" distR="114300" simplePos="0" relativeHeight="251687936" behindDoc="0" locked="0" layoutInCell="1" allowOverlap="1" wp14:anchorId="561479DD" wp14:editId="484238E2">
             <wp:simplePos x="0" y="0"/>
@@ -2554,7 +2492,13 @@
                     <pic:cNvPicPr/>
                   </pic:nvPicPr>
                   <pic:blipFill>
-                    <a:blip r:embed="rId22"/>
+                    <a:blip r:embed="rId22">
+                      <a:extLst>
+                        <a:ext uri="{28A0092B-C50C-407E-A947-70E740481C1C}">
+                          <a14:useLocalDpi xmlns:a14="http://schemas.microsoft.com/office/drawing/2010/main" val="0"/>
+                        </a:ext>
+                      </a:extLst>
+                    </a:blip>
                     <a:stretch>
                       <a:fillRect/>
                     </a:stretch>
@@ -2608,7 +2552,13 @@
                     <pic:cNvPicPr/>
                   </pic:nvPicPr>
                   <pic:blipFill>
-                    <a:blip r:embed="rId23"/>
+                    <a:blip r:embed="rId23">
+                      <a:extLst>
+                        <a:ext uri="{28A0092B-C50C-407E-A947-70E740481C1C}">
+                          <a14:useLocalDpi xmlns:a14="http://schemas.microsoft.com/office/drawing/2010/main" val="0"/>
+                        </a:ext>
+                      </a:extLst>
+                    </a:blip>
                     <a:stretch>
                       <a:fillRect/>
                     </a:stretch>
@@ -2642,150 +2592,635 @@
       </w:r>
     </w:p>
     <w:p>
-      <w:pPr>
-        <w:rPr>
-          <w:color w:val="FF0000"/>
-        </w:rPr>
-      </w:pPr>
-      <w:r>
-        <w:t>References</w:t>
-      </w:r>
-      <w:r>
-        <w:rPr>
-          <w:color w:val="FF0000"/>
-        </w:rPr>
-        <w:t xml:space="preserve"> (Needs to be formatted correctly)</w:t>
-      </w:r>
-    </w:p>
-    <w:p>
-      <w:r>
-        <w:t>Lidia Sprite Sheet</w:t>
-      </w:r>
-      <w:r>
-        <w:t xml:space="preserve">, (Username) </w:t>
-      </w:r>
-      <w:hyperlink r:id="rId24" w:history="1">
-        <w:r>
-          <w:rPr>
-            <w:rStyle w:val="Hyperlink"/>
-          </w:rPr>
-          <w:t>Yamilian</w:t>
-        </w:r>
-      </w:hyperlink>
-      <w:r>
-        <w:t xml:space="preserve">:  </w:t>
-      </w:r>
-      <w:hyperlink r:id="rId25" w:history="1">
-        <w:r>
-          <w:rPr>
-            <w:rStyle w:val="Hyperlink"/>
-          </w:rPr>
-          <w:t>https://opengameart.org/content/lpc-heroine</w:t>
-        </w:r>
-      </w:hyperlink>
-      <w:r>
-        <w:t xml:space="preserve"> </w:t>
-      </w:r>
-    </w:p>
-    <w:p/>
-    <w:p>
-      <w:r>
-        <w:t>Shura Sprite Sheet</w:t>
-      </w:r>
-      <w:r>
-        <w:t xml:space="preserve">, (Username) </w:t>
-      </w:r>
-      <w:hyperlink r:id="rId26" w:history="1">
-        <w:r>
-          <w:rPr>
-            <w:rStyle w:val="Hyperlink"/>
-          </w:rPr>
-          <w:t>Yamilian</w:t>
-        </w:r>
-      </w:hyperlink>
-      <w:r>
-        <w:t>:</w:t>
-      </w:r>
-      <w:r>
-        <w:t xml:space="preserve"> </w:t>
-      </w:r>
-      <w:hyperlink r:id="rId27" w:history="1">
-        <w:r>
-          <w:rPr>
-            <w:rStyle w:val="Hyperlink"/>
-          </w:rPr>
-          <w:t>https://opengameart.org/content/lpc-heroine-2</w:t>
-        </w:r>
-      </w:hyperlink>
-      <w:r>
-        <w:t xml:space="preserve"> </w:t>
-      </w:r>
-    </w:p>
-    <w:p/>
-    <w:p>
-      <w:r>
-        <w:t xml:space="preserve">Mage Sprite Sheet, (Username) </w:t>
-      </w:r>
-      <w:hyperlink r:id="rId28" w:history="1">
+      <w:r>
+        <w:rPr>
+          <w:lang w:val="en-ID"/>
+        </w:rPr>
+        <w:t>AntumDeluge. (</w:t>
+      </w:r>
+      <w:r>
+        <w:rPr>
+          <w:lang w:val="en-ID"/>
+        </w:rPr>
+        <w:t>2017</w:t>
+      </w:r>
+      <w:r>
+        <w:rPr>
+          <w:lang w:val="en-ID"/>
+        </w:rPr>
+        <w:t xml:space="preserve">). Barrel Sprites [Digital image]. OpenGameArt. Retrieved from </w:t>
+      </w:r>
+      <w:hyperlink r:id="rId24" w:tgtFrame="_new" w:history="1">
         <w:r>
           <w:rPr>
             <w:rStyle w:val="Hyperlink"/>
             <w:lang w:val="en-ID"/>
           </w:rPr>
-          <w:t>K0huro</w:t>
+          <w:t>https://opengameart.org/content/barrels-mage-city-arcanos-remix</w:t>
         </w:r>
       </w:hyperlink>
-      <w:r>
-        <w:t xml:space="preserve">: </w:t>
-      </w:r>
-      <w:hyperlink r:id="rId29" w:history="1">
+    </w:p>
+    <w:p>
+      <w:pPr>
+        <w:rPr>
+          <w:lang w:val="en-ID"/>
+        </w:rPr>
+      </w:pPr>
+      <w:r>
+        <w:rPr>
+          <w:lang w:val="en-ID"/>
+        </w:rPr>
+        <w:t>bluecarrot16. (</w:t>
+      </w:r>
+      <w:r>
+        <w:rPr>
+          <w:lang w:val="en-ID"/>
+        </w:rPr>
+        <w:t>2018</w:t>
+      </w:r>
+      <w:r>
+        <w:rPr>
+          <w:lang w:val="en-ID"/>
+        </w:rPr>
+        <w:t xml:space="preserve">). LPC Medieval Village Decorations [Digital image]. OpenGameArt. Retrieved from </w:t>
+      </w:r>
+      <w:hyperlink r:id="rId25" w:tgtFrame="_new" w:history="1">
         <w:r>
           <w:rPr>
             <w:rStyle w:val="Hyperlink"/>
+            <w:lang w:val="en-ID"/>
+          </w:rPr>
+          <w:t>https://opengameart.org/content/lpc-medieval-village-decorations</w:t>
+        </w:r>
+      </w:hyperlink>
+    </w:p>
+    <w:p>
+      <w:pPr>
+        <w:rPr>
+          <w:lang w:val="en-ID"/>
+        </w:rPr>
+      </w:pPr>
+      <w:r>
+        <w:rPr>
+          <w:lang w:val="en-ID"/>
+        </w:rPr>
+        <w:t>bluecarrot16. (</w:t>
+      </w:r>
+      <w:r>
+        <w:rPr>
+          <w:lang w:val="en-ID"/>
+        </w:rPr>
+        <w:t>2018</w:t>
+      </w:r>
+      <w:r>
+        <w:rPr>
+          <w:lang w:val="en-ID"/>
+        </w:rPr>
+        <w:t xml:space="preserve">). LPC Terrains [Digital image]. OpenGameArt. Retrieved from </w:t>
+      </w:r>
+      <w:hyperlink r:id="rId26" w:tgtFrame="_new" w:history="1">
+        <w:r>
+          <w:rPr>
+            <w:rStyle w:val="Hyperlink"/>
+            <w:lang w:val="en-ID"/>
+          </w:rPr>
+          <w:t>https://opengameart.org/content/lpc-terrains</w:t>
+        </w:r>
+      </w:hyperlink>
+    </w:p>
+    <w:p>
+      <w:pPr>
+        <w:rPr>
+          <w:lang w:val="en-ID"/>
+        </w:rPr>
+      </w:pPr>
+      <w:r>
+        <w:rPr>
+          <w:lang w:val="en-ID"/>
+        </w:rPr>
+        <w:t>Bryce. (</w:t>
+      </w:r>
+      <w:r>
+        <w:rPr>
+          <w:lang w:val="en-ID"/>
+        </w:rPr>
+        <w:t>2023</w:t>
+      </w:r>
+      <w:r>
+        <w:rPr>
+          <w:lang w:val="en-ID"/>
+        </w:rPr>
+        <w:t>). Floor Sprite [Digital image].</w:t>
+      </w:r>
+    </w:p>
+    <w:p>
+      <w:pPr>
+        <w:rPr>
+          <w:lang w:val="en-ID"/>
+        </w:rPr>
+      </w:pPr>
+      <w:r>
+        <w:rPr>
+          <w:lang w:val="en-ID"/>
+        </w:rPr>
+        <w:t>Bryce. (</w:t>
+      </w:r>
+      <w:r>
+        <w:rPr>
+          <w:lang w:val="en-ID"/>
+        </w:rPr>
+        <w:t>2023</w:t>
+      </w:r>
+      <w:r>
+        <w:rPr>
+          <w:lang w:val="en-ID"/>
+        </w:rPr>
+        <w:t>). Main Image [Digital image].</w:t>
+      </w:r>
+    </w:p>
+    <w:p>
+      <w:pPr>
+        <w:rPr>
+          <w:lang w:val="en-ID"/>
+        </w:rPr>
+      </w:pPr>
+      <w:r>
+        <w:rPr>
+          <w:lang w:val="en-ID"/>
+        </w:rPr>
+        <w:t>davesch. (</w:t>
+      </w:r>
+      <w:r>
+        <w:rPr>
+          <w:lang w:val="en-ID"/>
+        </w:rPr>
+        <w:t>20</w:t>
+      </w:r>
+      <w:r>
+        <w:rPr>
+          <w:lang w:val="en-ID"/>
+        </w:rPr>
+        <w:t>14</w:t>
+      </w:r>
+      <w:r>
+        <w:rPr>
+          <w:lang w:val="en-ID"/>
+        </w:rPr>
+        <w:t xml:space="preserve">). Lava Sprite [Digital image]. OpenGameArt. Retrieved from </w:t>
+      </w:r>
+      <w:hyperlink r:id="rId27" w:tgtFrame="_new" w:history="1">
+        <w:r>
+          <w:rPr>
+            <w:rStyle w:val="Hyperlink"/>
+            <w:lang w:val="en-ID"/>
+          </w:rPr>
+          <w:t>https://opengameart.org/content/16x16-and-animated-lava-tile-45-frames</w:t>
+        </w:r>
+      </w:hyperlink>
+    </w:p>
+    <w:p>
+      <w:r>
+        <w:rPr>
+          <w:lang w:val="en-ID"/>
+        </w:rPr>
+        <w:t>Danimal. (</w:t>
+      </w:r>
+      <w:r>
+        <w:rPr>
+          <w:lang w:val="en-ID"/>
+        </w:rPr>
+        <w:t>2021</w:t>
+      </w:r>
+      <w:r>
+        <w:rPr>
+          <w:lang w:val="en-ID"/>
+        </w:rPr>
+        <w:t xml:space="preserve">). Flying Terror [Digital image]. OpenGameArt. Retrieved from </w:t>
+      </w:r>
+      <w:hyperlink r:id="rId28" w:tgtFrame="_new" w:history="1">
+        <w:r>
+          <w:rPr>
+            <w:rStyle w:val="Hyperlink"/>
+            <w:lang w:val="en-ID"/>
+          </w:rPr>
+          <w:t>https://opengameart.org/content/flying-terror</w:t>
+        </w:r>
+      </w:hyperlink>
+    </w:p>
+    <w:p>
+      <w:pPr>
+        <w:rPr>
+          <w:lang w:val="en-ID"/>
+        </w:rPr>
+      </w:pPr>
+      <w:r>
+        <w:rPr>
+          <w:lang w:val="en-ID"/>
+        </w:rPr>
+        <w:t>diamonddmgirl. (</w:t>
+      </w:r>
+      <w:r>
+        <w:rPr>
+          <w:lang w:val="en-ID"/>
+        </w:rPr>
+        <w:t>2016</w:t>
+      </w:r>
+      <w:r>
+        <w:rPr>
+          <w:lang w:val="en-ID"/>
+        </w:rPr>
+        <w:t xml:space="preserve">). Edited and Extended 24x32 Character Pack [Digital image]. OpenGameArt. Retrieved from </w:t>
+      </w:r>
+      <w:hyperlink r:id="rId29" w:tgtFrame="_new" w:history="1">
+        <w:r>
+          <w:rPr>
+            <w:rStyle w:val="Hyperlink"/>
+            <w:lang w:val="en-ID"/>
+          </w:rPr>
+          <w:t>https://opengameart.org/content/edited-and-extended-24x32-character-pack</w:t>
+        </w:r>
+      </w:hyperlink>
+    </w:p>
+    <w:p>
+      <w:pPr>
+        <w:rPr>
+          <w:lang w:val="en-ID"/>
+        </w:rPr>
+      </w:pPr>
+      <w:r>
+        <w:rPr>
+          <w:lang w:val="en-ID"/>
+        </w:rPr>
+        <w:t>Fesliyan, D. (</w:t>
+      </w:r>
+      <w:r>
+        <w:rPr>
+          <w:lang w:val="en-ID"/>
+        </w:rPr>
+        <w:t>2016</w:t>
+      </w:r>
+      <w:r>
+        <w:rPr>
+          <w:lang w:val="en-ID"/>
+        </w:rPr>
+        <w:t xml:space="preserve">). Scarey Atmospheres Ch 2. [Audio file]. Retrieved from </w:t>
+      </w:r>
+      <w:hyperlink r:id="rId30" w:tgtFrame="_new" w:history="1">
+        <w:r>
+          <w:rPr>
+            <w:rStyle w:val="Hyperlink"/>
+            <w:lang w:val="en-ID"/>
+          </w:rPr>
+          <w:t>https://www.fesliyanstudios.com/royalty-free-music/download/scarey-atmospheres-ch-2/163</w:t>
+        </w:r>
+      </w:hyperlink>
+    </w:p>
+    <w:p>
+      <w:pPr>
+        <w:rPr>
+          <w:lang w:val="en-ID"/>
+        </w:rPr>
+      </w:pPr>
+      <w:r>
+        <w:rPr>
+          <w:lang w:val="en-ID"/>
+        </w:rPr>
+        <w:t>Gaming Sound FX. (</w:t>
+      </w:r>
+      <w:r>
+        <w:rPr>
+          <w:lang w:val="en-ID"/>
+        </w:rPr>
+        <w:t>2021</w:t>
+      </w:r>
+      <w:r>
+        <w:rPr>
+          <w:lang w:val="en-ID"/>
+        </w:rPr>
+        <w:t xml:space="preserve">). Coin Sound Effect [Audio file]. Retrieved from </w:t>
+      </w:r>
+      <w:hyperlink r:id="rId31" w:tgtFrame="_new" w:history="1">
+        <w:r>
+          <w:rPr>
+            <w:rStyle w:val="Hyperlink"/>
+            <w:lang w:val="en-ID"/>
+          </w:rPr>
+          <w:t>https://www.youtube.com/watch?v=mQSmVZU5EL4</w:t>
+        </w:r>
+      </w:hyperlink>
+    </w:p>
+    <w:p>
+      <w:pPr>
+        <w:rPr>
+          <w:lang w:val="en-ID"/>
+        </w:rPr>
+      </w:pPr>
+      <w:r>
+        <w:rPr>
+          <w:lang w:val="en-ID"/>
+        </w:rPr>
+        <w:t>IndigoFenix. (</w:t>
+      </w:r>
+      <w:r>
+        <w:rPr>
+          <w:lang w:val="en-ID"/>
+        </w:rPr>
+        <w:t>2019</w:t>
+      </w:r>
+      <w:r>
+        <w:rPr>
+          <w:lang w:val="en-ID"/>
+        </w:rPr>
+        <w:t xml:space="preserve">). Bomb Sprite [Digital image]. OpenGameArt. Retrieved from </w:t>
+      </w:r>
+      <w:hyperlink r:id="rId32" w:tgtFrame="_new" w:history="1">
+        <w:r>
+          <w:rPr>
+            <w:rStyle w:val="Hyperlink"/>
+            <w:lang w:val="en-ID"/>
+          </w:rPr>
+          <w:t>https://opengameart.org/content/bomb-2</w:t>
+        </w:r>
+      </w:hyperlink>
+    </w:p>
+    <w:p>
+      <w:pPr>
+        <w:rPr>
+          <w:lang w:val="en-ID"/>
+        </w:rPr>
+      </w:pPr>
+      <w:r>
+        <w:rPr>
+          <w:lang w:val="en-ID"/>
+        </w:rPr>
+        <w:t>jalastram. (</w:t>
+      </w:r>
+      <w:r>
+        <w:rPr>
+          <w:lang w:val="en-ID"/>
+        </w:rPr>
+        <w:t>2014</w:t>
+      </w:r>
+      <w:r>
+        <w:rPr>
+          <w:lang w:val="en-ID"/>
+        </w:rPr>
+        <w:t xml:space="preserve">). Monster Sounds [Audio files]. OpenGameArt. Retrieved from </w:t>
+      </w:r>
+      <w:hyperlink r:id="rId33" w:tgtFrame="_new" w:history="1">
+        <w:r>
+          <w:rPr>
+            <w:rStyle w:val="Hyperlink"/>
+            <w:lang w:val="en-ID"/>
+          </w:rPr>
+          <w:t>https://opengameart.org/content/monster-and-creatures-sound-effects-pack-001</w:t>
+        </w:r>
+      </w:hyperlink>
+      <w:r>
+        <w:rPr>
+          <w:lang w:val="en-ID"/>
+        </w:rPr>
+        <w:t xml:space="preserve"> </w:t>
+      </w:r>
+      <w:hyperlink r:id="rId34" w:tgtFrame="_new" w:history="1">
+        <w:r>
+          <w:rPr>
+            <w:rStyle w:val="Hyperlink"/>
+            <w:lang w:val="en-ID"/>
+          </w:rPr>
+          <w:t>https://opengameart.org/content/monster-sound-tutorial</w:t>
+        </w:r>
+      </w:hyperlink>
+    </w:p>
+    <w:p>
+      <w:pPr>
+        <w:rPr>
+          <w:lang w:val="en-ID"/>
+        </w:rPr>
+      </w:pPr>
+      <w:r>
+        <w:rPr>
+          <w:lang w:val="en-ID"/>
+        </w:rPr>
+        <w:t>K0huro. (</w:t>
+      </w:r>
+      <w:r>
+        <w:rPr>
+          <w:lang w:val="en-ID"/>
+        </w:rPr>
+        <w:t>2022</w:t>
+      </w:r>
+      <w:r>
+        <w:rPr>
+          <w:lang w:val="en-ID"/>
+        </w:rPr>
+        <w:t xml:space="preserve">). Mage Sprite Sheet [Digital image]. Reddit. Retrieved from </w:t>
+      </w:r>
+      <w:hyperlink r:id="rId35" w:tgtFrame="_new" w:history="1">
+        <w:r>
+          <w:rPr>
+            <w:rStyle w:val="Hyperlink"/>
+            <w:lang w:val="en-ID"/>
           </w:rPr>
           <w:t>https://www.reddit.com/r/PixelArt/comments/raaip5/an_8_directional_sprite_of_a_mage_for_a_game_of/</w:t>
         </w:r>
       </w:hyperlink>
-      <w:r>
-        <w:t xml:space="preserve"> </w:t>
-      </w:r>
-    </w:p>
-    <w:p>
-      <w:pPr>
-        <w:rPr>
-          <w:lang w:val="en-ID"/>
-        </w:rPr>
-      </w:pPr>
-    </w:p>
-    <w:p>
-      <w:pPr>
-        <w:rPr>
-          <w:lang w:val="en-ID"/>
-        </w:rPr>
-      </w:pPr>
-      <w:r>
-        <w:rPr>
-          <w:lang w:val="en-ID"/>
-        </w:rPr>
-        <w:t xml:space="preserve">Dungeon Wall Sprite Sheet, (Username) </w:t>
-      </w:r>
-      <w:hyperlink r:id="rId30" w:tgtFrame="_blank" w:history="1">
+    </w:p>
+    <w:p>
+      <w:pPr>
+        <w:rPr>
+          <w:lang w:val="en-ID"/>
+        </w:rPr>
+      </w:pPr>
+      <w:r>
+        <w:rPr>
+          <w:lang w:val="en-ID"/>
+        </w:rPr>
+        <w:t>Leonard Pabin. (</w:t>
+      </w:r>
+      <w:r>
+        <w:rPr>
+          <w:lang w:val="en-ID"/>
+        </w:rPr>
+        <w:t>2012</w:t>
+      </w:r>
+      <w:r>
+        <w:rPr>
+          <w:lang w:val="en-ID"/>
+        </w:rPr>
+        <w:t xml:space="preserve">). Avalon Sprite [Digital image]. OpenGameArt. Retrieved from </w:t>
+      </w:r>
+      <w:hyperlink r:id="rId36" w:tgtFrame="_new" w:history="1">
         <w:r>
           <w:rPr>
             <w:rStyle w:val="Hyperlink"/>
-            <w:b/>
-            <w:bCs/>
+            <w:lang w:val="en-ID"/>
           </w:rPr>
-          <w:t>Daniel Siegmund</w:t>
+          <w:t>https://opengameart.org/content/whispers-of-avalon-archer-sprite</w:t>
         </w:r>
       </w:hyperlink>
-      <w:r>
-        <w:rPr>
-          <w:lang w:val="en-ID"/>
-        </w:rPr>
-        <w:t xml:space="preserve">: </w:t>
-      </w:r>
-      <w:hyperlink r:id="rId31" w:history="1">
+    </w:p>
+    <w:p>
+      <w:pPr>
+        <w:rPr>
+          <w:lang w:val="en-ID"/>
+        </w:rPr>
+      </w:pPr>
+      <w:r>
+        <w:rPr>
+          <w:lang w:val="en-ID"/>
+        </w:rPr>
+        <w:t>morgan3d. (</w:t>
+      </w:r>
+      <w:r>
+        <w:rPr>
+          <w:lang w:val="en-ID"/>
+        </w:rPr>
+        <w:t>2013</w:t>
+      </w:r>
+      <w:r>
+        <w:rPr>
+          <w:lang w:val="en-ID"/>
+        </w:rPr>
+        <w:t xml:space="preserve">). Coin Sprite [Digital image]. OpenGameArt. Retrieved from </w:t>
+      </w:r>
+      <w:hyperlink r:id="rId37" w:tgtFrame="_new" w:history="1">
+        <w:r>
+          <w:rPr>
+            <w:rStyle w:val="Hyperlink"/>
+            <w:lang w:val="en-ID"/>
+          </w:rPr>
+          <w:t>https://opengameart.org/content/spinning-gold-coin</w:t>
+        </w:r>
+      </w:hyperlink>
+    </w:p>
+    <w:p>
+      <w:pPr>
+        <w:rPr>
+          <w:lang w:val="en-ID"/>
+        </w:rPr>
+      </w:pPr>
+      <w:r>
+        <w:rPr>
+          <w:lang w:val="en-ID"/>
+        </w:rPr>
+        <w:t>Redshrike. (</w:t>
+      </w:r>
+      <w:r>
+        <w:rPr>
+          <w:lang w:val="en-ID"/>
+        </w:rPr>
+        <w:t>2011</w:t>
+      </w:r>
+      <w:r>
+        <w:rPr>
+          <w:lang w:val="en-ID"/>
+        </w:rPr>
+        <w:t xml:space="preserve">). Castle Interior Sprites [Digital image]. OpenGameArt. Retrieved from </w:t>
+      </w:r>
+      <w:hyperlink r:id="rId38" w:tgtFrame="_new" w:history="1">
+        <w:r>
+          <w:rPr>
+            <w:rStyle w:val="Hyperlink"/>
+            <w:lang w:val="en-ID"/>
+          </w:rPr>
+          <w:t>https://opengameart.org/content/rpg-indoor-tileset-expansion-1</w:t>
+        </w:r>
+      </w:hyperlink>
+    </w:p>
+    <w:p>
+      <w:pPr>
+        <w:rPr>
+          <w:lang w:val="en-ID"/>
+        </w:rPr>
+      </w:pPr>
+      <w:r>
+        <w:rPr>
+          <w:lang w:val="en-ID"/>
+        </w:rPr>
+        <w:t>Redshrike. (</w:t>
+      </w:r>
+      <w:r>
+        <w:rPr>
+          <w:lang w:val="en-ID"/>
+        </w:rPr>
+        <w:t>2011</w:t>
+      </w:r>
+      <w:r>
+        <w:rPr>
+          <w:lang w:val="en-ID"/>
+        </w:rPr>
+        <w:t xml:space="preserve">). Indoor RPG Tileset [Digital image]. OpenGameArt. Retrieved from </w:t>
+      </w:r>
+      <w:hyperlink r:id="rId39" w:tgtFrame="_new" w:history="1">
+        <w:r>
+          <w:rPr>
+            <w:rStyle w:val="Hyperlink"/>
+            <w:lang w:val="en-ID"/>
+          </w:rPr>
+          <w:t>https://opengameart.org/content/16x16-indoor-rpg-tileset-the-baseline</w:t>
+        </w:r>
+      </w:hyperlink>
+    </w:p>
+    <w:p>
+      <w:pPr>
+        <w:rPr>
+          <w:lang w:val="en-ID"/>
+        </w:rPr>
+      </w:pPr>
+      <w:r>
+        <w:rPr>
+          <w:lang w:val="en-ID"/>
+        </w:rPr>
+        <w:t>Reemax. (</w:t>
+      </w:r>
+      <w:r>
+        <w:rPr>
+          <w:lang w:val="en-ID"/>
+        </w:rPr>
+        <w:t>2019</w:t>
+      </w:r>
+      <w:r>
+        <w:rPr>
+          <w:lang w:val="en-ID"/>
+        </w:rPr>
+        <w:t xml:space="preserve">). Whip Sound Effect [Audio file]. OpenGameArt. Retrieved from </w:t>
+      </w:r>
+      <w:hyperlink r:id="rId40" w:tgtFrame="_new" w:history="1">
+        <w:r>
+          <w:rPr>
+            <w:rStyle w:val="Hyperlink"/>
+            <w:lang w:val="en-ID"/>
+          </w:rPr>
+          <w:t>https://opengameart.org/content/whip-sound</w:t>
+        </w:r>
+      </w:hyperlink>
+    </w:p>
+    <w:p>
+      <w:pPr>
+        <w:rPr>
+          <w:lang w:val="en-ID"/>
+        </w:rPr>
+      </w:pPr>
+      <w:r>
+        <w:rPr>
+          <w:lang w:val="en-ID"/>
+        </w:rPr>
+        <w:t>Siegmund, D. (</w:t>
+      </w:r>
+      <w:r>
+        <w:rPr>
+          <w:lang w:val="en-ID"/>
+        </w:rPr>
+        <w:t>2011</w:t>
+      </w:r>
+      <w:r>
+        <w:rPr>
+          <w:lang w:val="en-ID"/>
+        </w:rPr>
+        <w:t xml:space="preserve">). Dungeon Wall Sprite Sheet [Digital image]. OpenGameArt. Retrieved from </w:t>
+      </w:r>
+      <w:hyperlink r:id="rId41" w:tgtFrame="_new" w:history="1">
         <w:r>
           <w:rPr>
             <w:rStyle w:val="Hyperlink"/>
@@ -2794,163 +3229,106 @@
           <w:t>https://opengameart.org/content/16x16-pixel-art-dungeon-wall-and-cobblestone-floor-tiles</w:t>
         </w:r>
       </w:hyperlink>
-      <w:r>
-        <w:rPr>
-          <w:lang w:val="en-ID"/>
-        </w:rPr>
-        <w:t xml:space="preserve"> </w:t>
-      </w:r>
-    </w:p>
-    <w:p>
-      <w:pPr>
-        <w:rPr>
-          <w:lang w:val="en-ID"/>
-        </w:rPr>
-      </w:pPr>
-    </w:p>
-    <w:p>
-      <w:pPr>
-        <w:rPr>
-          <w:lang w:val="en-ID"/>
-        </w:rPr>
-      </w:pPr>
-      <w:r>
-        <w:rPr>
-          <w:lang w:val="en-ID"/>
-        </w:rPr>
-        <w:t xml:space="preserve">Lava Sprite, </w:t>
-      </w:r>
-      <w:r>
-        <w:rPr>
-          <w:lang w:val="en-ID"/>
-        </w:rPr>
-        <w:t xml:space="preserve">(Username) </w:t>
-      </w:r>
-      <w:hyperlink r:id="rId32" w:history="1">
-        <w:r>
-          <w:rPr>
-            <w:rStyle w:val="Hyperlink"/>
-            <w:b/>
-            <w:bCs/>
-          </w:rPr>
-          <w:t>davesch</w:t>
-        </w:r>
-      </w:hyperlink>
-      <w:r>
-        <w:rPr>
-          <w:lang w:val="en-ID"/>
-        </w:rPr>
-        <w:t xml:space="preserve">: </w:t>
-      </w:r>
-      <w:hyperlink r:id="rId33" w:history="1">
+    </w:p>
+    <w:p>
+      <w:pPr>
+        <w:rPr>
+          <w:lang w:val="en-ID"/>
+        </w:rPr>
+      </w:pPr>
+      <w:r>
+        <w:rPr>
+          <w:lang w:val="en-ID"/>
+        </w:rPr>
+        <w:t>StarNinjas. (</w:t>
+      </w:r>
+      <w:r>
+        <w:rPr>
+          <w:lang w:val="en-ID"/>
+        </w:rPr>
+        <w:t>2021</w:t>
+      </w:r>
+      <w:r>
+        <w:rPr>
+          <w:lang w:val="en-ID"/>
+        </w:rPr>
+        <w:t xml:space="preserve">). Crunch Sound Effect [Audio file]. OpenGameArt. Retrieved from </w:t>
+      </w:r>
+      <w:hyperlink r:id="rId42" w:tgtFrame="_new" w:history="1">
         <w:r>
           <w:rPr>
             <w:rStyle w:val="Hyperlink"/>
             <w:lang w:val="en-ID"/>
           </w:rPr>
-          <w:t>https://opengameart.org/content/16x16-and-animated-lava-tile-45-frames</w:t>
+          <w:t>https://opengameart.org/content/7-eating-crunches</w:t>
         </w:r>
       </w:hyperlink>
-      <w:r>
-        <w:rPr>
-          <w:lang w:val="en-ID"/>
-        </w:rPr>
-        <w:t xml:space="preserve"> </w:t>
-      </w:r>
-    </w:p>
-    <w:p>
-      <w:pPr>
-        <w:rPr>
-          <w:lang w:val="en-ID"/>
-        </w:rPr>
-      </w:pPr>
-    </w:p>
-    <w:p>
-      <w:pPr>
-        <w:rPr>
-          <w:lang w:val="en-ID"/>
-        </w:rPr>
-      </w:pPr>
-      <w:r>
-        <w:rPr>
-          <w:lang w:val="en-ID"/>
-        </w:rPr>
-        <w:t xml:space="preserve">Coin Sprite, (Username) </w:t>
-      </w:r>
-      <w:hyperlink r:id="rId34" w:history="1">
-        <w:r>
-          <w:rPr>
-            <w:rStyle w:val="Hyperlink"/>
-            <w:b/>
-            <w:bCs/>
-          </w:rPr>
-          <w:t>morgan3d</w:t>
-        </w:r>
-      </w:hyperlink>
-      <w:r>
-        <w:rPr>
-          <w:lang w:val="en-ID"/>
-        </w:rPr>
-        <w:t xml:space="preserve">: </w:t>
-      </w:r>
-      <w:hyperlink r:id="rId35" w:history="1">
+    </w:p>
+    <w:p>
+      <w:pPr>
+        <w:rPr>
+          <w:lang w:val="en-ID"/>
+        </w:rPr>
+      </w:pPr>
+      <w:r>
+        <w:rPr>
+          <w:lang w:val="en-ID"/>
+        </w:rPr>
+        <w:t>Unnamed. (</w:t>
+      </w:r>
+      <w:r>
+        <w:rPr>
+          <w:lang w:val="en-ID"/>
+        </w:rPr>
+        <w:t>2016</w:t>
+      </w:r>
+      <w:r>
+        <w:rPr>
+          <w:lang w:val="en-ID"/>
+        </w:rPr>
+        <w:t xml:space="preserve">). Explosion Sound Effect [Audio file]. OpenGameArt. Retrieved from </w:t>
+      </w:r>
+      <w:hyperlink r:id="rId43" w:tgtFrame="_new" w:history="1">
         <w:r>
           <w:rPr>
             <w:rStyle w:val="Hyperlink"/>
             <w:lang w:val="en-ID"/>
           </w:rPr>
-          <w:t>https://opengameart.org/content/spinning-gold-coin</w:t>
+          <w:t>https://opengameart.org/content/9-explosion-sounds</w:t>
         </w:r>
       </w:hyperlink>
-      <w:r>
-        <w:rPr>
-          <w:lang w:val="en-ID"/>
-        </w:rPr>
-        <w:t xml:space="preserve"> </w:t>
-      </w:r>
-    </w:p>
-    <w:p>
-      <w:pPr>
-        <w:rPr>
-          <w:lang w:val="en-ID"/>
-        </w:rPr>
-      </w:pPr>
-    </w:p>
-    <w:p>
-      <w:pPr>
-        <w:rPr>
-          <w:lang w:val="en-ID"/>
-        </w:rPr>
-      </w:pPr>
-      <w:r>
-        <w:rPr>
-          <w:lang w:val="en-ID"/>
-        </w:rPr>
-        <w:t xml:space="preserve">Bomb Sprite, (Username) </w:t>
-      </w:r>
-      <w:hyperlink r:id="rId36" w:history="1">
-        <w:r>
-          <w:rPr>
-            <w:rStyle w:val="Hyperlink"/>
-            <w:b/>
-            <w:bCs/>
-          </w:rPr>
-          <w:t>IndigoFenix</w:t>
-        </w:r>
-      </w:hyperlink>
-      <w:r>
-        <w:rPr>
-          <w:lang w:val="en-ID"/>
-        </w:rPr>
-        <w:t xml:space="preserve">: </w:t>
-      </w:r>
-      <w:hyperlink r:id="rId37" w:history="1">
+    </w:p>
+    <w:p>
+      <w:pPr>
+        <w:rPr>
+          <w:lang w:val="en-ID"/>
+        </w:rPr>
+      </w:pPr>
+      <w:r>
+        <w:rPr>
+          <w:lang w:val="en-ID"/>
+        </w:rPr>
+        <w:t>Wolfgang_. (</w:t>
+      </w:r>
+      <w:r>
+        <w:rPr>
+          <w:lang w:val="en-ID"/>
+        </w:rPr>
+        <w:t>2017</w:t>
+      </w:r>
+      <w:r>
+        <w:rPr>
+          <w:lang w:val="en-ID"/>
+        </w:rPr>
+        <w:t xml:space="preserve">). Boss Music [Audio file]. OpenGameArt. Retrieved from </w:t>
+      </w:r>
+      <w:hyperlink r:id="rId44" w:tgtFrame="_new" w:history="1">
         <w:r>
           <w:rPr>
             <w:rStyle w:val="Hyperlink"/>
             <w:lang w:val="en-ID"/>
           </w:rPr>
-          <w:t>https://opengameart.org/content/bomb-2</w:t>
+          <w:t>https://opengameart.org/content/lava-area-theme</w:t>
         </w:r>
       </w:hyperlink>
     </w:p>
@@ -2960,417 +3338,97 @@
           <w:lang w:val="en-ID"/>
         </w:rPr>
       </w:pPr>
-    </w:p>
-    <w:p>
-      <w:pPr>
-        <w:rPr>
-          <w:lang w:val="en-ID"/>
-        </w:rPr>
-      </w:pPr>
-      <w:r>
-        <w:rPr>
-          <w:lang w:val="en-ID"/>
-        </w:rPr>
-        <w:t xml:space="preserve">Barrel Sprites, (Username) </w:t>
-      </w:r>
-      <w:hyperlink r:id="rId38" w:history="1">
-        <w:r>
-          <w:rPr>
-            <w:rStyle w:val="Hyperlink"/>
-            <w:b/>
-            <w:bCs/>
-          </w:rPr>
-          <w:t>AntumDeluge</w:t>
-        </w:r>
-      </w:hyperlink>
-      <w:r>
-        <w:rPr>
-          <w:lang w:val="en-ID"/>
-        </w:rPr>
-        <w:t xml:space="preserve">: </w:t>
-      </w:r>
-      <w:hyperlink r:id="rId39" w:history="1">
+      <w:r>
+        <w:rPr>
+          <w:lang w:val="en-ID"/>
+        </w:rPr>
+        <w:t>Yamilian. (</w:t>
+      </w:r>
+      <w:r>
+        <w:rPr>
+          <w:lang w:val="en-ID"/>
+        </w:rPr>
+        <w:t>2012</w:t>
+      </w:r>
+      <w:r>
+        <w:rPr>
+          <w:lang w:val="en-ID"/>
+        </w:rPr>
+        <w:t xml:space="preserve">). Lidia Sprite Sheet [Digital image]. OpenGameArt. Retrieved from </w:t>
+      </w:r>
+      <w:hyperlink r:id="rId45" w:tgtFrame="_new" w:history="1">
         <w:r>
           <w:rPr>
             <w:rStyle w:val="Hyperlink"/>
             <w:lang w:val="en-ID"/>
           </w:rPr>
-          <w:t>https://opengameart.org/content/barrels-mage-city-arcanos-remix</w:t>
+          <w:t>https://opengameart.org/content/lpc-heroine</w:t>
         </w:r>
       </w:hyperlink>
-      <w:r>
-        <w:rPr>
-          <w:lang w:val="en-ID"/>
-        </w:rPr>
-        <w:t xml:space="preserve"> </w:t>
-      </w:r>
-    </w:p>
-    <w:p>
-      <w:pPr>
-        <w:rPr>
-          <w:lang w:val="en-ID"/>
-        </w:rPr>
-      </w:pPr>
-    </w:p>
-    <w:p>
-      <w:pPr>
-        <w:rPr>
-          <w:lang w:val="en-ID"/>
-        </w:rPr>
-      </w:pPr>
-      <w:r>
-        <w:rPr>
-          <w:lang w:val="en-ID"/>
-        </w:rPr>
-        <w:t>Floor Sprite by Bryce</w:t>
-      </w:r>
-    </w:p>
-    <w:p>
-      <w:pPr>
-        <w:rPr>
-          <w:lang w:val="en-ID"/>
-        </w:rPr>
-      </w:pPr>
-    </w:p>
-    <w:p>
-      <w:pPr>
-        <w:rPr>
-          <w:lang w:val="en-ID"/>
-        </w:rPr>
-      </w:pPr>
-      <w:r>
-        <w:rPr>
-          <w:lang w:val="en-ID"/>
-        </w:rPr>
-        <w:t>Main Image by Bryce</w:t>
-      </w:r>
-    </w:p>
-    <w:p>
-      <w:pPr>
-        <w:rPr>
-          <w:lang w:val="en-ID"/>
-        </w:rPr>
-      </w:pPr>
-    </w:p>
-    <w:p>
-      <w:r>
-        <w:rPr>
-          <w:lang w:val="en-ID"/>
-        </w:rPr>
-        <w:t xml:space="preserve">Atmosphere (Main Background Music) Name: </w:t>
-      </w:r>
-      <w:proofErr w:type="spellStart"/>
-      <w:r>
-        <w:rPr>
-          <w:lang w:val="en-ID"/>
-        </w:rPr>
-        <w:t>Scarey</w:t>
-      </w:r>
-      <w:proofErr w:type="spellEnd"/>
-      <w:r>
-        <w:rPr>
-          <w:lang w:val="en-ID"/>
-        </w:rPr>
-        <w:t xml:space="preserve"> Atmospheres Ch 2</w:t>
-      </w:r>
-      <w:r>
-        <w:rPr>
-          <w:lang w:val="en-ID"/>
-        </w:rPr>
-        <w:t>.  By</w:t>
-      </w:r>
-      <w:r>
-        <w:rPr>
-          <w:b/>
-          <w:bCs/>
-          <w:lang w:val="en-ID"/>
-        </w:rPr>
-        <w:t xml:space="preserve">: </w:t>
-      </w:r>
-      <w:r>
-        <w:t xml:space="preserve">David </w:t>
-      </w:r>
-      <w:proofErr w:type="spellStart"/>
-      <w:r>
-        <w:t>Fesliyan</w:t>
-      </w:r>
-      <w:proofErr w:type="spellEnd"/>
-      <w:r>
-        <w:t xml:space="preserve"> </w:t>
-      </w:r>
-      <w:hyperlink r:id="rId40" w:history="1">
+    </w:p>
+    <w:p>
+      <w:pPr>
+        <w:rPr>
+          <w:lang w:val="en-ID"/>
+        </w:rPr>
+      </w:pPr>
+      <w:r>
+        <w:rPr>
+          <w:lang w:val="en-ID"/>
+        </w:rPr>
+        <w:t>Yamilian. (</w:t>
+      </w:r>
+      <w:r>
+        <w:rPr>
+          <w:lang w:val="en-ID"/>
+        </w:rPr>
+        <w:t>2012</w:t>
+      </w:r>
+      <w:r>
+        <w:rPr>
+          <w:lang w:val="en-ID"/>
+        </w:rPr>
+        <w:t xml:space="preserve">). Shura Sprite Sheet [Digital image]. OpenGameArt. Retrieved from </w:t>
+      </w:r>
+      <w:hyperlink r:id="rId46" w:tgtFrame="_new" w:history="1">
         <w:r>
           <w:rPr>
             <w:rStyle w:val="Hyperlink"/>
+            <w:lang w:val="en-ID"/>
           </w:rPr>
-          <w:t>https://www.fesliyanstudios.com/royalty-free-music/download/scarey-atmospheres-ch-2/163</w:t>
+          <w:t>https://opengameart.org/content/lpc-heroine-2</w:t>
         </w:r>
       </w:hyperlink>
     </w:p>
-    <w:p/>
-    <w:p>
-      <w:r>
-        <w:t>Coin Sound Effect?</w:t>
-      </w:r>
-      <w:r>
-        <w:t xml:space="preserve"> </w:t>
-      </w:r>
-      <w:hyperlink r:id="rId41" w:history="1">
+    <w:p>
+      <w:pPr>
+        <w:rPr>
+          <w:lang w:val="en-ID"/>
+        </w:rPr>
+      </w:pPr>
+      <w:r>
+        <w:rPr>
+          <w:lang w:val="en-ID"/>
+        </w:rPr>
+        <w:t>ZaPaper. (</w:t>
+      </w:r>
+      <w:r>
+        <w:rPr>
+          <w:lang w:val="en-ID"/>
+        </w:rPr>
+        <w:t>2014</w:t>
+      </w:r>
+      <w:r>
+        <w:rPr>
+          <w:lang w:val="en-ID"/>
+        </w:rPr>
+        <w:t xml:space="preserve">). Animated Water and Waterfalls [Digital image]. OpenGameArt. Retrieved from </w:t>
+      </w:r>
+      <w:hyperlink r:id="rId47" w:tgtFrame="_new" w:history="1">
         <w:r>
           <w:rPr>
             <w:rStyle w:val="Hyperlink"/>
-          </w:rPr>
-          <w:t>https://www.youtube.com/watch?v=mQSmVZU5EL4</w:t>
-        </w:r>
-      </w:hyperlink>
-    </w:p>
-    <w:p/>
-    <w:p>
-      <w:r>
-        <w:t>Crunch Sound Effect?</w:t>
-      </w:r>
-      <w:r>
-        <w:t xml:space="preserve"> </w:t>
-      </w:r>
-      <w:hyperlink r:id="rId42" w:history="1">
-        <w:r>
-          <w:rPr>
-            <w:rStyle w:val="Hyperlink"/>
-          </w:rPr>
-          <w:t>https://opengameart.org/content/7-eating-crunches</w:t>
-        </w:r>
-      </w:hyperlink>
-    </w:p>
-    <w:p>
-      <w:r>
-        <w:t>Explosion Sound Effect</w:t>
-      </w:r>
-      <w:r>
-        <w:t xml:space="preserve">? </w:t>
-      </w:r>
-      <w:hyperlink r:id="rId43" w:history="1">
-        <w:r>
-          <w:rPr>
-            <w:rStyle w:val="Hyperlink"/>
-          </w:rPr>
-          <w:t>https://opengameart.org/content/9-explosion-sounds</w:t>
-        </w:r>
-      </w:hyperlink>
-    </w:p>
-    <w:p>
-      <w:r>
-        <w:t>Boss Music?</w:t>
-      </w:r>
-      <w:r>
-        <w:t xml:space="preserve"> </w:t>
-      </w:r>
-      <w:hyperlink r:id="rId44" w:history="1">
-        <w:r>
-          <w:rPr>
-            <w:rStyle w:val="Hyperlink"/>
-          </w:rPr>
-          <w:t>https://opengameart.org/content/lava-area-theme</w:t>
-        </w:r>
-      </w:hyperlink>
-    </w:p>
-    <w:p>
-      <w:r>
-        <w:t>Walk Sound Effect?</w:t>
-      </w:r>
-      <w:r>
-        <w:t xml:space="preserve"> </w:t>
-      </w:r>
-      <w:hyperlink r:id="rId45" w:history="1">
-        <w:r>
-          <w:rPr>
-            <w:rStyle w:val="Hyperlink"/>
-          </w:rPr>
-          <w:t>https://opengameart.org/content/512-sound-effects-8-bit-style</w:t>
-        </w:r>
-      </w:hyperlink>
-    </w:p>
-    <w:p>
-      <w:r>
-        <w:t>Whip Sound Effect?</w:t>
-      </w:r>
-      <w:r>
-        <w:t xml:space="preserve"> </w:t>
-      </w:r>
-      <w:hyperlink r:id="rId46" w:history="1">
-        <w:r>
-          <w:rPr>
-            <w:rStyle w:val="Hyperlink"/>
-          </w:rPr>
-          <w:t>https://opengameart.org/content/whip-sound</w:t>
-        </w:r>
-      </w:hyperlink>
-    </w:p>
-    <w:p>
-      <w:r>
-        <w:t xml:space="preserve">Flying terror: </w:t>
-      </w:r>
-      <w:hyperlink r:id="rId47" w:history="1">
-        <w:r>
-          <w:rPr>
-            <w:rStyle w:val="Hyperlink"/>
-          </w:rPr>
-          <w:t>https://opengameart.org/content/flying-terror</w:t>
-        </w:r>
-      </w:hyperlink>
-    </w:p>
-    <w:p>
-      <w:r>
-        <w:t xml:space="preserve">Monster sounds: </w:t>
-      </w:r>
-    </w:p>
-    <w:p>
-      <w:hyperlink r:id="rId48" w:history="1">
-        <w:r>
-          <w:rPr>
-            <w:rStyle w:val="Hyperlink"/>
-          </w:rPr>
-          <w:t>https://opengameart.org/content/monster-and-creatures-sound-effects-pack-001</w:t>
-        </w:r>
-      </w:hyperlink>
-    </w:p>
-    <w:p>
-      <w:hyperlink r:id="rId49" w:history="1">
-        <w:r>
-          <w:rPr>
-            <w:rStyle w:val="Hyperlink"/>
-          </w:rPr>
-          <w:t>https://opengameart.org/content/monster-sound-tutorial</w:t>
-        </w:r>
-      </w:hyperlink>
-    </w:p>
-    <w:p>
-      <w:r>
-        <w:t xml:space="preserve">Skeleton: </w:t>
-      </w:r>
-      <w:hyperlink r:id="rId50" w:history="1">
-        <w:r>
-          <w:rPr>
-            <w:rStyle w:val="Hyperlink"/>
-          </w:rPr>
-          <w:t>https://opengameart.org/content/lpc-skeleton</w:t>
-        </w:r>
-      </w:hyperlink>
-    </w:p>
-    <w:p>
-      <w:r>
-        <w:t xml:space="preserve">Avalon: </w:t>
-      </w:r>
-      <w:hyperlink r:id="rId51" w:history="1">
-        <w:r>
-          <w:rPr>
-            <w:rStyle w:val="Hyperlink"/>
-          </w:rPr>
-          <w:t>https://opengameart.org/content/whispers-of-avalon-archer-sprite</w:t>
-        </w:r>
-      </w:hyperlink>
-    </w:p>
-    <w:p>
-      <w:r>
-        <w:t xml:space="preserve">Mission guide: </w:t>
-      </w:r>
-      <w:hyperlink r:id="rId52" w:history="1">
-        <w:r>
-          <w:rPr>
-            <w:rStyle w:val="Hyperlink"/>
-          </w:rPr>
-          <w:t>https://opengameart.org/content/sara-2-0</w:t>
-        </w:r>
-      </w:hyperlink>
-    </w:p>
-    <w:p>
-      <w:r>
-        <w:t xml:space="preserve">Characters pack: </w:t>
-      </w:r>
-    </w:p>
-    <w:p>
-      <w:hyperlink r:id="rId53" w:history="1">
-        <w:r>
-          <w:rPr>
-            <w:rStyle w:val="Hyperlink"/>
-          </w:rPr>
-          <w:t>24x32 characters with faces (big pack) | OpenGameArt.org</w:t>
-        </w:r>
-      </w:hyperlink>
-    </w:p>
-    <w:p>
-      <w:hyperlink r:id="rId54" w:history="1">
-        <w:r>
-          <w:rPr>
-            <w:rStyle w:val="Hyperlink"/>
-          </w:rPr>
-          <w:t>https://opengameart.org/content/edited-and-extended-24x32-character-pack</w:t>
-        </w:r>
-      </w:hyperlink>
-    </w:p>
-    <w:p>
-      <w:r>
-        <w:t xml:space="preserve">Castle interior: </w:t>
-      </w:r>
-      <w:hyperlink r:id="rId55" w:history="1">
-        <w:r>
-          <w:rPr>
-            <w:rStyle w:val="Hyperlink"/>
-          </w:rPr>
-          <w:t>https://opengameart.org/content/rpg-indoor-tileset-expansion-1</w:t>
-        </w:r>
-      </w:hyperlink>
-    </w:p>
-    <w:p>
-      <w:hyperlink r:id="rId56" w:history="1">
-        <w:r>
-          <w:rPr>
-            <w:rStyle w:val="Hyperlink"/>
-          </w:rPr>
-          <w:t>https://opengameart.org/content/16x16-indoor-rpg-tileset-the-baseline</w:t>
-        </w:r>
-      </w:hyperlink>
-    </w:p>
-    <w:p>
-      <w:r>
-        <w:t xml:space="preserve">Victory theme: </w:t>
-      </w:r>
-      <w:hyperlink r:id="rId57" w:history="1">
-        <w:r>
-          <w:rPr>
-            <w:rStyle w:val="Hyperlink"/>
-          </w:rPr>
-          <w:t>https://opengameart.org/content/pretty-maiden-medievalfantasy-game-cheerful-opening</w:t>
-        </w:r>
-      </w:hyperlink>
-    </w:p>
-    <w:p>
-      <w:pPr>
-        <w:rPr>
-          <w:rStyle w:val="Hyperlink"/>
-        </w:rPr>
-      </w:pPr>
-      <w:r>
-        <w:t xml:space="preserve">Town sprites: </w:t>
-      </w:r>
-      <w:hyperlink r:id="rId58" w:history="1">
-        <w:r>
-          <w:rPr>
-            <w:rStyle w:val="Hyperlink"/>
-          </w:rPr>
-          <w:t>https://opengameart.org/content/lpc-medieval-village-decorations</w:t>
-        </w:r>
-      </w:hyperlink>
-    </w:p>
-    <w:p>
-      <w:pPr>
-        <w:rPr>
-          <w:rStyle w:val="Hyperlink"/>
-        </w:rPr>
-      </w:pPr>
-      <w:hyperlink r:id="rId59" w:history="1">
-        <w:r>
-          <w:rPr>
-            <w:rStyle w:val="Hyperlink"/>
+            <w:lang w:val="en-ID"/>
           </w:rPr>
           <w:t>https://opengameart.org/content/lpc-animated-water-and-waterfalls</w:t>
         </w:r>
@@ -3379,30 +3437,37 @@
     <w:p>
       <w:pPr>
         <w:rPr>
-          <w:rStyle w:val="Hyperlink"/>
-        </w:rPr>
-      </w:pPr>
-      <w:r>
-        <w:rPr>
-          <w:rStyle w:val="Hyperlink"/>
-        </w:rPr>
-        <w:t>https://opengameart.org/content/rpg-tiles-cobble-stone-paths-town-objects</w:t>
-      </w:r>
-    </w:p>
-    <w:p>
-      <w:r>
-        <w:t xml:space="preserve">Terrains: </w:t>
-      </w:r>
-      <w:hyperlink r:id="rId60" w:history="1">
+          <w:lang w:val="en-ID"/>
+        </w:rPr>
+      </w:pPr>
+      <w:r>
+        <w:rPr>
+          <w:lang w:val="en-ID"/>
+        </w:rPr>
+        <w:t>Zabin. (</w:t>
+      </w:r>
+      <w:r>
+        <w:rPr>
+          <w:lang w:val="en-ID"/>
+        </w:rPr>
+        <w:t>2013</w:t>
+      </w:r>
+      <w:r>
+        <w:rPr>
+          <w:lang w:val="en-ID"/>
+        </w:rPr>
+        <w:t xml:space="preserve">). RPG Tiles - Cobble Stone Paths, Town Objects [Digital image]. OpenGameArt. Retrieved from </w:t>
+      </w:r>
+      <w:hyperlink r:id="rId48" w:tgtFrame="_new" w:history="1">
         <w:r>
           <w:rPr>
             <w:rStyle w:val="Hyperlink"/>
+            <w:lang w:val="en-ID"/>
           </w:rPr>
-          <w:t>https://opengameart.org/content/lpc-terrains</w:t>
+          <w:t>https://opengameart.org/content/rpg-tiles-cobble-stone-paths-town-objects</w:t>
         </w:r>
       </w:hyperlink>
     </w:p>
-    <w:p/>
     <w:p>
       <w:pPr>
         <w:rPr>
@@ -3434,7 +3499,7 @@
 </file>
 
 <file path=word/numbering.xml><?xml version="1.0" encoding="utf-8"?>
-<w:numbering xmlns:wpc="http://schemas.microsoft.com/office/word/2010/wordprocessingCanvas" xmlns:cx="http://schemas.microsoft.com/office/drawing/2014/chartex" xmlns:cx1="http://schemas.microsoft.com/office/drawing/2015/9/8/chartex" xmlns:cx2="http://schemas.microsoft.com/office/drawing/2015/10/21/chartex" xmlns:cx3="http://schemas.microsoft.com/office/drawing/2016/5/9/chartex" xmlns:cx4="http://schemas.microsoft.com/office/drawing/2016/5/10/chartex" xmlns:cx5="http://schemas.microsoft.com/office/drawing/2016/5/11/chartex" xmlns:cx6="http://schemas.microsoft.com/office/drawing/2016/5/12/chartex" xmlns:cx7="http://schemas.microsoft.com/office/drawing/2016/5/13/chartex" xmlns:cx8="http://schemas.microsoft.com/office/drawing/2016/5/14/chartex" xmlns:mc="http://schemas.openxmlformats.org/markup-compatibility/2006" xmlns:aink="http://schemas.microsoft.com/office/drawing/2016/ink" xmlns:am3d="http://schemas.microsoft.com/office/drawing/2017/model3d" xmlns:o="urn:schemas-microsoft-com:office:office" xmlns:oel="http://schemas.microsoft.com/office/2019/extlst" xmlns:r="http://schemas.openxmlformats.org/officeDocument/2006/relationships" xmlns:m="http://schemas.openxmlformats.org/officeDocument/2006/math" xmlns:v="urn:schemas-microsoft-com:vml" xmlns:wp14="http://schemas.microsoft.com/office/word/2010/wordprocessingDrawing" xmlns:wp="http://schemas.openxmlformats.org/drawingml/2006/wordprocessingDrawing" xmlns:w10="urn:schemas-microsoft-com:office:word" xmlns:w="http://schemas.openxmlformats.org/wordprocessingml/2006/main" xmlns:w14="http://schemas.microsoft.com/office/word/2010/wordml" xmlns:w15="http://schemas.microsoft.com/office/word/2012/wordml" xmlns:w16cex="http://schemas.microsoft.com/office/word/2018/wordml/cex" xmlns:w16cid="http://schemas.microsoft.com/office/word/2016/wordml/cid" xmlns:w16="http://schemas.microsoft.com/office/word/2018/wordml" xmlns:w16du="http://schemas.microsoft.com/office/word/2023/wordml/word16du" xmlns:w16sdtdh="http://schemas.microsoft.com/office/word/2020/wordml/sdtdatahash" xmlns:w16se="http://schemas.microsoft.com/office/word/2015/wordml/symex" xmlns:wpg="http://schemas.microsoft.com/office/word/2010/wordprocessingGroup" xmlns:wpi="http://schemas.microsoft.com/office/word/2010/wordprocessingInk" xmlns:wne="http://schemas.microsoft.com/office/word/2006/wordml" xmlns:wps="http://schemas.microsoft.com/office/word/2010/wordprocessingShape" mc:Ignorable="w14 w15 w16se w16cid w16 w16cex w16sdtdh wp14">
+<w:numbering xmlns:wpc="http://schemas.microsoft.com/office/word/2010/wordprocessingCanvas" xmlns:cx="http://schemas.microsoft.com/office/drawing/2014/chartex" xmlns:cx1="http://schemas.microsoft.com/office/drawing/2015/9/8/chartex" xmlns:cx2="http://schemas.microsoft.com/office/drawing/2015/10/21/chartex" xmlns:cx3="http://schemas.microsoft.com/office/drawing/2016/5/9/chartex" xmlns:cx4="http://schemas.microsoft.com/office/drawing/2016/5/10/chartex" xmlns:cx5="http://schemas.microsoft.com/office/drawing/2016/5/11/chartex" xmlns:cx6="http://schemas.microsoft.com/office/drawing/2016/5/12/chartex" xmlns:cx7="http://schemas.microsoft.com/office/drawing/2016/5/13/chartex" xmlns:cx8="http://schemas.microsoft.com/office/drawing/2016/5/14/chartex" xmlns:mc="http://schemas.openxmlformats.org/markup-compatibility/2006" xmlns:aink="http://schemas.microsoft.com/office/drawing/2016/ink" xmlns:am3d="http://schemas.microsoft.com/office/drawing/2017/model3d" xmlns:o="urn:schemas-microsoft-com:office:office" xmlns:r="http://schemas.openxmlformats.org/officeDocument/2006/relationships" xmlns:m="http://schemas.openxmlformats.org/officeDocument/2006/math" xmlns:v="urn:schemas-microsoft-com:vml" xmlns:wp14="http://schemas.microsoft.com/office/word/2010/wordprocessingDrawing" xmlns:wp="http://schemas.openxmlformats.org/drawingml/2006/wordprocessingDrawing" xmlns:w10="urn:schemas-microsoft-com:office:word" xmlns:w="http://schemas.openxmlformats.org/wordprocessingml/2006/main" xmlns:w14="http://schemas.microsoft.com/office/word/2010/wordml" xmlns:w15="http://schemas.microsoft.com/office/word/2012/wordml" xmlns:w16cex="http://schemas.microsoft.com/office/word/2018/wordml/cex" xmlns:w16cid="http://schemas.microsoft.com/office/word/2016/wordml/cid" xmlns:w16="http://schemas.microsoft.com/office/word/2018/wordml" xmlns:w16sdtdh="http://schemas.microsoft.com/office/word/2020/wordml/sdtdatahash" xmlns:w16se="http://schemas.microsoft.com/office/word/2015/wordml/symex" xmlns:wpg="http://schemas.microsoft.com/office/word/2010/wordprocessingGroup" xmlns:wpi="http://schemas.microsoft.com/office/word/2010/wordprocessingInk" xmlns:wne="http://schemas.microsoft.com/office/word/2006/wordml" xmlns:wps="http://schemas.microsoft.com/office/word/2010/wordprocessingShape" mc:Ignorable="w14 w15 w16se w16cid w16 w16cex w16sdtdh wp14">
   <w:abstractNum w:abstractNumId="0" w15:restartNumberingAfterBreak="0">
     <w:nsid w:val="4BC63A0B"/>
     <w:multiLevelType w:val="hybridMultilevel"/>
@@ -3834,16 +3899,16 @@
       </w:pPr>
     </w:lvl>
   </w:abstractNum>
-  <w:num w:numId="1" w16cid:durableId="185869979">
+  <w:num w:numId="1">
     <w:abstractNumId w:val="1"/>
   </w:num>
-  <w:num w:numId="2" w16cid:durableId="485826755">
+  <w:num w:numId="2">
     <w:abstractNumId w:val="0"/>
   </w:num>
-  <w:num w:numId="3" w16cid:durableId="2071876308">
+  <w:num w:numId="3">
     <w:abstractNumId w:val="2"/>
   </w:num>
-  <w:num w:numId="4" w16cid:durableId="921380535">
+  <w:num w:numId="4">
     <w:abstractNumId w:val="3"/>
   </w:num>
 </w:numbering>

</xml_diff>